<commit_message>
feat(paper): add full prose to WRR paper (Sections 1-7, ~2850 words)
All seven sections now contain complete draft text covering SAGE architecture,
EBE metrics, flood case study results, irrigation transferability, discussion,
and conclusions. Also adds node_modules/ to gitignore.

Co-Authored-By: Claude Opus 4.5 <noreply@anthropic.com>
</commit_message>
<xml_diff>
--- a/paper/SAGE_WRR_Paper.docx
+++ b/paper/SAGE_WRR_Paper.docx
@@ -186,7 +186,7 @@
     <w:p>
       <w:pPr>
         <w:spacing w:line="480" w:after="120"/>
-        <w:jc w:val="left"/>
+        <w:jc w:val="both"/>
       </w:pPr>
       <w:r>
         <w:rPr>
@@ -268,7 +268,7 @@
     <w:p>
       <w:pPr>
         <w:spacing w:line="480" w:after="120"/>
-        <w:jc w:val="left"/>
+        <w:jc w:val="both"/>
       </w:pPr>
       <w:r>
         <w:rPr>
@@ -302,18 +302,47 @@
     </w:p>
     <w:p>
       <w:pPr>
-        <w:spacing w:line="480" w:after="60"/>
-      </w:pPr>
-      <w:r>
-        <w:rPr>
-          <w:rFonts w:ascii="Times New Roman" w:cs="Times New Roman" w:eastAsia="Times New Roman" w:hAnsi="Times New Roman"/>
-          <w:i/>
-          <w:iCs/>
-          <w:color w:val="888888"/>
-          <w:sz w:val="24"/>
-          <w:szCs w:val="24"/>
-        </w:rPr>
-        <w:t xml:space="preserve">[~800 words. Para 1: LLMs in ABMs — promise (Park et al., 2023; Gao et al., 2024; Boiko et al., 2023). Para 2: Hallucination problem (Ji et al., 2023; Shumailov et al., 2024). Para 3: Gap + 3 contributions.]</w:t>
+        <w:spacing w:line="480" w:after="120"/>
+        <w:ind w:firstLine="360"/>
+        <w:jc w:val="both"/>
+      </w:pPr>
+      <w:r>
+        <w:rPr>
+          <w:rFonts w:ascii="Times New Roman" w:cs="Times New Roman" w:eastAsia="Times New Roman" w:hAnsi="Times New Roman"/>
+          <w:sz w:val="24"/>
+          <w:szCs w:val="24"/>
+        </w:rPr>
+        <w:t xml:space="preserve">Agent-based models (ABMs) have become a central tool for understanding coupled human–water systems, from flood risk adaptation (Aerts et al., 2018; Di Baldassarre et al., 2013) to irrigation management under scarcity (Hung &amp; Yang, 2021). Traditional ABMs rely on utility-maximizing or rule-based agents whose behavioral diversity is limited by the modeler’s ability to enumerate decision heuristics (Filatova et al., 2013; Berglund, 2015). Large language models (LLMs) offer a fundamentally different approach: generative agents that produce heterogeneous, context-sensitive decisions from natural-language reasoning (Park et al., 2023; Gao et al., 2024). Recent work has demonstrated that LLMs can autonomously handle complex scientific tasks (Boiko et al., 2023), suggesting their potential for realistic behavioral simulation in socio-hydrological systems (Sivapalan et al., 2012).</w:t>
+      </w:r>
+    </w:p>
+    <w:p>
+      <w:pPr>
+        <w:spacing w:line="480" w:after="120"/>
+        <w:ind w:firstLine="360"/>
+        <w:jc w:val="both"/>
+      </w:pPr>
+      <w:r>
+        <w:rPr>
+          <w:rFonts w:ascii="Times New Roman" w:cs="Times New Roman" w:eastAsia="Times New Roman" w:hAnsi="Times New Roman"/>
+          <w:sz w:val="24"/>
+          <w:szCs w:val="24"/>
+        </w:rPr>
+        <w:t xml:space="preserve">However, LLM agents produce plausible but physically impossible outputs—a well-documented limitation in natural language generation known as hallucination (Ji et al., 2023). In water resource ABMs, this manifests as agents re-elevating already-elevated homes, purchasing insurance they already own, or requesting water allocations exceeding their legal rights. These behavioral hallucinations are structurally analogous to model collapse in recursive training (Shumailov et al., 2024): without external constraints, LLM agents converge on patterns that appear diverse but violate domain physics. Existing LLM-ABM frameworks lack mechanisms for enforcing physical and institutional constraints on agent decisions, leaving hallucination rates unquantified and uncontrolled.</w:t>
+      </w:r>
+    </w:p>
+    <w:p>
+      <w:pPr>
+        <w:spacing w:line="480" w:after="120"/>
+        <w:ind w:firstLine="360"/>
+        <w:jc w:val="both"/>
+      </w:pPr>
+      <w:r>
+        <w:rPr>
+          <w:rFonts w:ascii="Times New Roman" w:cs="Times New Roman" w:eastAsia="Times New Roman" w:hAnsi="Times New Roman"/>
+          <w:sz w:val="24"/>
+          <w:szCs w:val="24"/>
+        </w:rPr>
+        <w:t xml:space="preserve">We address this gap with three contributions. First, we present SAGE (Structured Agent Governance Engine), an open-source middleware that enforces domain-specific constraints on LLM-driven agents through a three-pillar architecture: a rule-based validator chain, a tiered cognitive memory system, and a priority context builder. Second, we introduce the Effective Behavioral Entropy (EBE) metric that disentangles genuine decision diversity from hallucination-inflated entropy. Third, we demonstrate SAGE’s domain transferability through two case studies—household flood adaptation (100 agents, 10 years) and Colorado River irrigation management (78 districts, 42 years)—showing that governance eliminates behavioral hallucination while preserving emergent diversity.</w:t>
       </w:r>
     </w:p>
     <w:p>
@@ -350,18 +379,116 @@
     </w:p>
     <w:p>
       <w:pPr>
-        <w:spacing w:line="480" w:after="60"/>
-      </w:pPr>
-      <w:r>
-        <w:rPr>
-          <w:rFonts w:ascii="Times New Roman" w:cs="Times New Roman" w:eastAsia="Times New Roman" w:hAnsi="Times New Roman"/>
-          <w:i/>
-          <w:iCs/>
-          <w:color w:val="888888"/>
-          <w:sz w:val="24"/>
-          <w:szCs w:val="24"/>
-        </w:rPr>
-        <w:t xml:space="preserve">[Pillar 1: Governance (rule-based validator chain). Pillar 2: Cognitive Memory. Pillar 3: Priority Context Builder. Reference Figure 1.]</w:t>
+        <w:spacing w:line="480" w:after="120"/>
+        <w:ind w:firstLine="360"/>
+        <w:jc w:val="both"/>
+      </w:pPr>
+      <w:r>
+        <w:rPr>
+          <w:rFonts w:ascii="Times New Roman" w:cs="Times New Roman" w:eastAsia="Times New Roman" w:hAnsi="Times New Roman"/>
+          <w:sz w:val="24"/>
+          <w:szCs w:val="24"/>
+        </w:rPr>
+        <w:t xml:space="preserve">SAGE operates as a middleware layer between LLM agents and the simulation engine, following a strict separation of concerns: the LLM makes decisions, SAGE validates them, and the simulation engine executes approved actions (Figure 1). This design ensures that the governance layer never generates decisions or mutates simulation state directly.</w:t>
+      </w:r>
+    </w:p>
+    <w:p>
+      <w:pPr>
+        <w:spacing w:line="480" w:after="120"/>
+        <w:ind w:firstLine="360"/>
+        <w:jc w:val="both"/>
+      </w:pPr>
+      <w:r>
+        <w:rPr>
+          <w:rFonts w:ascii="Times New Roman" w:cs="Times New Roman" w:eastAsia="Times New Roman" w:hAnsi="Times New Roman"/>
+          <w:sz w:val="24"/>
+          <w:szCs w:val="24"/>
+        </w:rPr>
+        <w:t xml:space="preserve">The first pillar, </w:t>
+      </w:r>
+      <w:r>
+        <w:rPr>
+          <w:rFonts w:ascii="Times New Roman" w:cs="Times New Roman" w:eastAsia="Times New Roman" w:hAnsi="Times New Roman"/>
+          <w:b/>
+          <w:bCs/>
+          <w:sz w:val="24"/>
+          <w:szCs w:val="24"/>
+        </w:rPr>
+        <w:t xml:space="preserve">governance</w:t>
+      </w:r>
+      <w:r>
+        <w:rPr>
+          <w:rFonts w:ascii="Times New Roman" w:cs="Times New Roman" w:eastAsia="Times New Roman" w:hAnsi="Times New Roman"/>
+          <w:sz w:val="24"/>
+          <w:szCs w:val="24"/>
+        </w:rPr>
+        <w:t xml:space="preserve">, implements a rule-based validator chain defined in YAML configuration files. Each rule specifies a condition (e.g., agent has already adopted efficient irrigation) and a consequence (block the action, with an explanatory message). Rules are evaluated in priority order: identity rules (physical impossibilities) take precedence over thinking rules (behavioral coherence checks), which take precedence over warnings. When a proposed action is rejected, SAGE re-prompts the LLM with the rejection reason, allowing the agent to revise its decision (up to three retries). This approach draws on constitutional AI principles (Bai et al., 2022), applying rule-based constraints rather than learned reward signals.</w:t>
+      </w:r>
+    </w:p>
+    <w:p>
+      <w:pPr>
+        <w:spacing w:line="480" w:after="120"/>
+        <w:ind w:firstLine="360"/>
+        <w:jc w:val="both"/>
+      </w:pPr>
+      <w:r>
+        <w:rPr>
+          <w:rFonts w:ascii="Times New Roman" w:cs="Times New Roman" w:eastAsia="Times New Roman" w:hAnsi="Times New Roman"/>
+          <w:sz w:val="24"/>
+          <w:szCs w:val="24"/>
+        </w:rPr>
+        <w:t xml:space="preserve">The second pillar, </w:t>
+      </w:r>
+      <w:r>
+        <w:rPr>
+          <w:rFonts w:ascii="Times New Roman" w:cs="Times New Roman" w:eastAsia="Times New Roman" w:hAnsi="Times New Roman"/>
+          <w:b/>
+          <w:bCs/>
+          <w:sz w:val="24"/>
+          <w:szCs w:val="24"/>
+        </w:rPr>
+        <w:t xml:space="preserve">cognitive memory</w:t>
+      </w:r>
+      <w:r>
+        <w:rPr>
+          <w:rFonts w:ascii="Times New Roman" w:cs="Times New Roman" w:eastAsia="Times New Roman" w:hAnsi="Times New Roman"/>
+          <w:sz w:val="24"/>
+          <w:szCs w:val="24"/>
+        </w:rPr>
+        <w:t xml:space="preserve">, provides agents with structured access to their decision history. SAGE supports multiple memory engines: a sliding-window engine that maintains recent events (Group B baseline), and a human-centric engine that encodes episodic memories with emotional arousal weights and applies stochastic consolidation and decay (Group C). Memory content is injected into the LLM prompt as contextual background, enabling agents to learn from experience without requiring fine-tuning.</w:t>
+      </w:r>
+    </w:p>
+    <w:p>
+      <w:pPr>
+        <w:spacing w:line="480" w:after="120"/>
+        <w:ind w:firstLine="360"/>
+        <w:jc w:val="both"/>
+      </w:pPr>
+      <w:r>
+        <w:rPr>
+          <w:rFonts w:ascii="Times New Roman" w:cs="Times New Roman" w:eastAsia="Times New Roman" w:hAnsi="Times New Roman"/>
+          <w:sz w:val="24"/>
+          <w:szCs w:val="24"/>
+        </w:rPr>
+        <w:t xml:space="preserve">The third pillar, </w:t>
+      </w:r>
+      <w:r>
+        <w:rPr>
+          <w:rFonts w:ascii="Times New Roman" w:cs="Times New Roman" w:eastAsia="Times New Roman" w:hAnsi="Times New Roman"/>
+          <w:b/>
+          <w:bCs/>
+          <w:sz w:val="24"/>
+          <w:szCs w:val="24"/>
+        </w:rPr>
+        <w:t xml:space="preserve">priority context</w:t>
+      </w:r>
+      <w:r>
+        <w:rPr>
+          <w:rFonts w:ascii="Times New Roman" w:cs="Times New Roman" w:eastAsia="Times New Roman" w:hAnsi="Times New Roman"/>
+          <w:sz w:val="24"/>
+          <w:szCs w:val="24"/>
+        </w:rPr>
+        <w:t xml:space="preserve">, structures the information provided to LLMs using a tiered builder. Tier 1 (must-include) contains the agent’s current state, environmental conditions, and available actions. Tier 2 (should-include) adds memory summaries and social observations. Tier 3 (nice-to-have) provides historical trends and institutional background. This tiering ensures that critical decision context is never truncated by token limits, following principles from instruction-tuned prompt design (Ouyang et al., 2022; Wei et al., 2022).</w:t>
       </w:r>
     </w:p>
     <w:p>
@@ -382,18 +509,17 @@
     </w:p>
     <w:p>
       <w:pPr>
-        <w:spacing w:line="480" w:after="60"/>
-      </w:pPr>
-      <w:r>
-        <w:rPr>
-          <w:rFonts w:ascii="Times New Roman" w:cs="Times New Roman" w:eastAsia="Times New Roman" w:hAnsi="Times New Roman"/>
-          <w:i/>
-          <w:iCs/>
-          <w:color w:val="888888"/>
-          <w:sz w:val="24"/>
-          <w:szCs w:val="24"/>
-        </w:rPr>
-        <w:t xml:space="preserve">[Skills: named actions with pre/post conditions. SkillBrokerEngine pipeline. Retry logic. Audit trail. Reference Figure 2.]</w:t>
+        <w:spacing w:line="480" w:after="120"/>
+        <w:ind w:firstLine="360"/>
+        <w:jc w:val="both"/>
+      </w:pPr>
+      <w:r>
+        <w:rPr>
+          <w:rFonts w:ascii="Times New Roman" w:cs="Times New Roman" w:eastAsia="Times New Roman" w:hAnsi="Times New Roman"/>
+          <w:sz w:val="24"/>
+          <w:szCs w:val="24"/>
+        </w:rPr>
+        <w:t xml:space="preserve">SAGE defines agent capabilities as named “skills” with pre- and post-conditions. The SkillBrokerEngine processes each decision through a six-phase pipeline: (1) context assembly, (2) LLM inference via Ollama (Ollama, 2024), (3) response parsing with a four-layer fallback (JSON, enclosure delimiters, regex, digit extraction), (4) validation against the rule chain, (5) execution of approved skills, and (6) audit logging (Figure 2). Every decision is logged with its validation status, enabling post-hoc hallucination analysis.</w:t>
       </w:r>
     </w:p>
     <w:p>
@@ -414,18 +540,17 @@
     </w:p>
     <w:p>
       <w:pPr>
-        <w:spacing w:line="480" w:after="60"/>
-      </w:pPr>
-      <w:r>
-        <w:rPr>
-          <w:rFonts w:ascii="Times New Roman" w:cs="Times New Roman" w:eastAsia="Times New Roman" w:hAnsi="Times New Roman"/>
-          <w:i/>
-          <w:iCs/>
-          <w:color w:val="888888"/>
-          <w:sz w:val="24"/>
-          <w:szCs w:val="24"/>
-        </w:rPr>
-        <w:t xml:space="preserve">[Reference Table 1 below.]</w:t>
+        <w:spacing w:line="480" w:after="120"/>
+        <w:ind w:firstLine="360"/>
+        <w:jc w:val="both"/>
+      </w:pPr>
+      <w:r>
+        <w:rPr>
+          <w:rFonts w:ascii="Times New Roman" w:cs="Times New Roman" w:eastAsia="Times New Roman" w:hAnsi="Times New Roman"/>
+          <w:sz w:val="24"/>
+          <w:szCs w:val="24"/>
+        </w:rPr>
+        <w:t xml:space="preserve">SAGE is domain-agnostic: the same engine serves both flood adaptation and irrigation management (Table 1). Domain specificity is achieved entirely through configuration—skill definitions, validator rules, and prompt templates—without modifying core code. For flood adaptation, skills include home elevation, insurance purchase, and relocation, with Protection Motivation Theory (Rogers, 1975, 1983) providing the appraisal framework. For irrigation, skills include demand adjustment, efficiency adoption, and acreage reduction, with a dual-appraisal framework (Water Scarcity Assessment / Adaptive Capacity Assessment) adapted from Hung and Yang (2021).</w:t>
       </w:r>
     </w:p>
     <w:p>
@@ -1081,7 +1206,7 @@
     <w:p>
       <w:pPr>
         <w:spacing w:line="480" w:after="120"/>
-        <w:jc w:val="left"/>
+        <w:jc w:val="both"/>
       </w:pPr>
       <w:r>
         <w:rPr>
@@ -1141,7 +1266,7 @@
           <w:sz w:val="24"/>
           <w:szCs w:val="24"/>
         </w:rPr>
-        <w:t xml:space="preserve"> at the previous timestep. Formally, let A(s</w:t>
+        <w:t xml:space="preserve"> at the previous timestep. Formally, let Α(s</w:t>
       </w:r>
       <w:r>
         <w:rPr>
@@ -1192,7 +1317,7 @@
           <w:sz w:val="24"/>
           <w:szCs w:val="24"/>
         </w:rPr>
-        <w:t xml:space="preserve"> ∉ A(s</w:t>
+        <w:t xml:space="preserve"> ∉ Α(s</w:t>
       </w:r>
       <w:r>
         <w:rPr>
@@ -1280,7 +1405,7 @@
     <w:p>
       <w:pPr>
         <w:spacing w:line="480" w:after="120"/>
-        <w:jc w:val="left"/>
+        <w:jc w:val="both"/>
       </w:pPr>
       <w:r>
         <w:rPr>
@@ -1393,7 +1518,7 @@
     <w:p>
       <w:pPr>
         <w:spacing w:line="480" w:after="120"/>
-        <w:jc w:val="left"/>
+        <w:jc w:val="both"/>
       </w:pPr>
       <w:r>
         <w:rPr>
@@ -1452,7 +1577,7 @@
           <w:sz w:val="24"/>
           <w:szCs w:val="24"/>
         </w:rPr>
-        <w:t xml:space="preserve"> is the Shannon entropy of the observed action distribution. EBE ranges from 0 (no diversity or entirely hallucinated) to 1 (maximum diversity with zero hallucination). When computing corrected entropy, hallucinated actions are replaced with the agent’s default action (DoNothing for flood, maintain_demand for irrigation).</w:t>
+        <w:t xml:space="preserve"> is the Shannon entropy of the observed action distribution. EBE ranges from 0 (no diversity or entirely hallucinated) to 1 (maximum diversity with zero hallucination). When computing corrected entropy, hallucinated actions are replaced with the agent’s default action (DoNothing for flood, maintain_demand for irrigation). We report both raw and corrected entropy alongside EBE to enable comparison (Jost, 2006).</w:t>
       </w:r>
     </w:p>
     <w:p>
@@ -1494,18 +1619,32 @@
     </w:p>
     <w:p>
       <w:pPr>
-        <w:spacing w:line="480" w:after="60"/>
-      </w:pPr>
-      <w:r>
-        <w:rPr>
-          <w:rFonts w:ascii="Times New Roman" w:cs="Times New Roman" w:eastAsia="Times New Roman" w:hAnsi="Times New Roman"/>
-          <w:i/>
-          <w:iCs/>
-          <w:color w:val="888888"/>
-          <w:sz w:val="24"/>
-          <w:szCs w:val="24"/>
-        </w:rPr>
-        <w:t xml:space="preserve">[100 household agents, 10-year simulation, flood events at years 3, 4, 9. Three groups: A (raw LLM), B (SAGE + window memory), C (SAGE + human-centric memory). Primary model: Gemma 3 4B. PMT appraisal framework.]</w:t>
+        <w:spacing w:line="480" w:after="120"/>
+        <w:ind w:firstLine="360"/>
+        <w:jc w:val="both"/>
+      </w:pPr>
+      <w:r>
+        <w:rPr>
+          <w:rFonts w:ascii="Times New Roman" w:cs="Times New Roman" w:eastAsia="Times New Roman" w:hAnsi="Times New Roman"/>
+          <w:sz w:val="24"/>
+          <w:szCs w:val="24"/>
+        </w:rPr>
+        <w:t xml:space="preserve">We simulate 100 household agents making annual flood adaptation decisions over 10 years in a flood-prone community. Flood events occur in years 3, 4, and 9, with a baseline annual flood probability of 0.20. Agents choose among five actions: elevate their home, purchase insurance, relocate, both (elevate + insure), or do nothing.</w:t>
+      </w:r>
+    </w:p>
+    <w:p>
+      <w:pPr>
+        <w:spacing w:line="480" w:after="120"/>
+        <w:ind w:firstLine="360"/>
+        <w:jc w:val="both"/>
+      </w:pPr>
+      <w:r>
+        <w:rPr>
+          <w:rFonts w:ascii="Times New Roman" w:cs="Times New Roman" w:eastAsia="Times New Roman" w:hAnsi="Times New Roman"/>
+          <w:sz w:val="24"/>
+          <w:szCs w:val="24"/>
+        </w:rPr>
+        <w:t xml:space="preserve">We compare three governance configurations using Gemma 3 4B (Gemma Team, 2024) as the primary LLM: Group A (ungoverned—raw LLM output executed directly), Group B (SAGE governance with sliding-window memory), and Group C (SAGE governance with human-centric memory and priority context schema). All groups use identical initial agent profiles, flood sequences, and random seeds to isolate the effect of governance.</w:t>
       </w:r>
     </w:p>
     <w:p>
@@ -1526,18 +1665,32 @@
     </w:p>
     <w:p>
       <w:pPr>
-        <w:spacing w:line="480" w:after="60"/>
-      </w:pPr>
-      <w:r>
-        <w:rPr>
-          <w:rFonts w:ascii="Times New Roman" w:cs="Times New Roman" w:eastAsia="Times New Roman" w:hAnsi="Times New Roman"/>
-          <w:i/>
-          <w:iCs/>
-          <w:color w:val="888888"/>
-          <w:sz w:val="24"/>
-          <w:szCs w:val="24"/>
-        </w:rPr>
-        <w:t xml:space="preserve">[Method: compare decision against prior-year state. Group A: 33% hallucination rate. Groups B/C: &lt;2%. Reference Equations 1–2.]</w:t>
+        <w:spacing w:line="480" w:after="120"/>
+        <w:ind w:firstLine="360"/>
+        <w:jc w:val="both"/>
+      </w:pPr>
+      <w:r>
+        <w:rPr>
+          <w:rFonts w:ascii="Times New Roman" w:cs="Times New Roman" w:eastAsia="Times New Roman" w:hAnsi="Times New Roman"/>
+          <w:sz w:val="24"/>
+          <w:szCs w:val="24"/>
+        </w:rPr>
+        <w:t xml:space="preserve">We identify behavioral hallucinations by comparing each agent’s proposed action against its state at the previous timestep. An agent that proposes to elevate an already-elevated home, insure an already-insured property, or perform “both” when one component is already completed is flagged as hallucinating (Equation 1). Year 1 is excluded because no prior state exists.</w:t>
+      </w:r>
+    </w:p>
+    <w:p>
+      <w:pPr>
+        <w:spacing w:line="480" w:after="120"/>
+        <w:ind w:firstLine="360"/>
+        <w:jc w:val="both"/>
+      </w:pPr>
+      <w:r>
+        <w:rPr>
+          <w:rFonts w:ascii="Times New Roman" w:cs="Times New Roman" w:eastAsia="Times New Roman" w:hAnsi="Times New Roman"/>
+          <w:sz w:val="24"/>
+          <w:szCs w:val="24"/>
+        </w:rPr>
+        <w:t xml:space="preserve">Group A exhibits a mean hallucination rate of 33.3% across years 2–10, with rates increasing over time as more agents accumulate protective measures (from 22% in year 2 to 40% in year 10). Group B reduces hallucination to 6.1% through governance intervention, while Group C achieves 1.9% by combining governance with human-centric memory that reinforces prior decisions.</w:t>
       </w:r>
     </w:p>
     <w:p>
@@ -1558,18 +1711,49 @@
     </w:p>
     <w:p>
       <w:pPr>
-        <w:spacing w:line="480" w:after="60"/>
-      </w:pPr>
-      <w:r>
-        <w:rPr>
-          <w:rFonts w:ascii="Times New Roman" w:cs="Times New Roman" w:eastAsia="Times New Roman" w:hAnsi="Times New Roman"/>
-          <w:i/>
-          <w:iCs/>
-          <w:color w:val="888888"/>
-          <w:sz w:val="24"/>
-          <w:szCs w:val="24"/>
-        </w:rPr>
-        <w:t xml:space="preserve">[Reference Figure 3. Key findings: Group A EBE=0.41 (hallucination inflates), Group C EBE=0.54 (32% higher). Cumulative relocation: A=1%, B=33%, C=43%.]</w:t>
+        <w:spacing w:line="480" w:after="120"/>
+        <w:ind w:firstLine="360"/>
+        <w:jc w:val="both"/>
+      </w:pPr>
+      <w:r>
+        <w:rPr>
+          <w:rFonts w:ascii="Times New Roman" w:cs="Times New Roman" w:eastAsia="Times New Roman" w:hAnsi="Times New Roman"/>
+          <w:sz w:val="24"/>
+          <w:szCs w:val="24"/>
+        </w:rPr>
+        <w:t xml:space="preserve">Figure 3 presents the key results. Ungoverned agents (Group A) show high raw entropy (mean H</w:t>
+      </w:r>
+      <w:r>
+        <w:rPr>
+          <w:rFonts w:ascii="Times New Roman" w:cs="Times New Roman" w:eastAsia="Times New Roman" w:hAnsi="Times New Roman"/>
+          <w:sz w:val="24"/>
+          <w:szCs w:val="24"/>
+          <w:vertAlign w:val="subscript"/>
+        </w:rPr>
+        <w:t xml:space="preserve">norm</w:t>
+      </w:r>
+      <w:r>
+        <w:rPr>
+          <w:rFonts w:ascii="Times New Roman" w:cs="Times New Roman" w:eastAsia="Times New Roman" w:hAnsi="Times New Roman"/>
+          <w:sz w:val="24"/>
+          <w:szCs w:val="24"/>
+        </w:rPr>
+        <w:t xml:space="preserve"> = 0.61) that appears to indicate rich behavioral diversity, but EBE reveals this is largely hallucination-inflated: mean EBE = 0.41 (Equation 2). Governed agents maintain higher effective diversity—Group B: EBE = 0.56, Group C: EBE = 0.56—despite lower raw entropy, because their decisions are physically valid.</w:t>
+      </w:r>
+    </w:p>
+    <w:p>
+      <w:pPr>
+        <w:spacing w:line="480" w:after="120"/>
+        <w:ind w:firstLine="360"/>
+        <w:jc w:val="both"/>
+      </w:pPr>
+      <w:r>
+        <w:rPr>
+          <w:rFonts w:ascii="Times New Roman" w:cs="Times New Roman" w:eastAsia="Times New Roman" w:hAnsi="Times New Roman"/>
+          <w:sz w:val="24"/>
+          <w:szCs w:val="24"/>
+        </w:rPr>
+        <w:t xml:space="preserve">The most striking behavioral difference is relocation. Group A produces zero cumulative relocations—agents repeatedly choose “do nothing” or hallucinate impossible actions, never reaching the psychological threshold for relocation. Group B achieves 32% cumulative relocation and Group C reaches 37%, demonstrating that governance enables rather than constrains meaningful behavioral diversity. The year-9 flood event is particularly informative: Group C adds 12 new relocations (memory of years 3–4 floods amplifies the response), while Group B adds only 1 (window memory has already forgotten early trauma).</w:t>
       </w:r>
     </w:p>
     <w:p>
@@ -1586,7 +1770,7 @@
           <w:sz w:val="24"/>
           <w:szCs w:val="24"/>
         </w:rPr>
-        <w:t xml:space="preserve">[FIGURE 3: Flood Results — Hallucination panel + cumulative relocation]</w:t>
+        <w:t xml:space="preserve">[FIGURE 3: Flood Results — (a) Raw vs corrected entropy with EBE, (b) Cumulative relocation curves]</w:t>
       </w:r>
     </w:p>
     <w:p>
@@ -1623,18 +1807,32 @@
     </w:p>
     <w:p>
       <w:pPr>
-        <w:spacing w:line="480" w:after="60"/>
-      </w:pPr>
-      <w:r>
-        <w:rPr>
-          <w:rFonts w:ascii="Times New Roman" w:cs="Times New Roman" w:eastAsia="Times New Roman" w:hAnsi="Times New Roman"/>
-          <w:i/>
-          <w:iCs/>
-          <w:color w:val="888888"/>
-          <w:sz w:val="24"/>
-          <w:szCs w:val="24"/>
-        </w:rPr>
-        <w:t xml:space="preserve">[78 irrigation districts from CRSS database. 42-year horizon (2019–2060). Hung &amp; Yang (2021) as validation reference. Dual-appraisal: WSA (Water Scarcity Assessment), ACA (Adaptive Capacity Assessment).]</w:t>
+        <w:spacing w:line="480" w:after="120"/>
+        <w:ind w:firstLine="360"/>
+        <w:jc w:val="both"/>
+      </w:pPr>
+      <w:r>
+        <w:rPr>
+          <w:rFonts w:ascii="Times New Roman" w:cs="Times New Roman" w:eastAsia="Times New Roman" w:hAnsi="Times New Roman"/>
+          <w:sz w:val="24"/>
+          <w:szCs w:val="24"/>
+        </w:rPr>
+        <w:t xml:space="preserve">We demonstrate SAGE’s domain transferability by applying it to irrigation demand management in the Colorado River Basin, following Hung and Yang (2021). We simulate 78 irrigation districts over 42 years (2019–2060) using real CRSS precipitation projections (USBR, 2012). Districts are classified into three behavioral clusters from the original FQL calibration: Aggressive, Forward-looking Conservative, and Myopic Conservative (Yang et al., 2009; Hadjimichael et al., 2020).</w:t>
+      </w:r>
+    </w:p>
+    <w:p>
+      <w:pPr>
+        <w:spacing w:line="480" w:after="120"/>
+        <w:ind w:firstLine="360"/>
+        <w:jc w:val="both"/>
+      </w:pPr>
+      <w:r>
+        <w:rPr>
+          <w:rFonts w:ascii="Times New Roman" w:cs="Times New Roman" w:eastAsia="Times New Roman" w:hAnsi="Times New Roman"/>
+          <w:sz w:val="24"/>
+          <w:szCs w:val="24"/>
+        </w:rPr>
+        <w:t xml:space="preserve">The irrigation domain uses a dual-appraisal framework: Water Scarcity Assessment (WSA) evaluates perceived water supply threat, and Adaptive Capacity Assessment (ACA) evaluates the agent’s ability to adapt. Governance rules enforce physical constraints—agents cannot request water beyond their legal right or adopt efficiency technology they already own—and institutional constraints derived from the Colorado Compact.</w:t>
       </w:r>
     </w:p>
     <w:p>
@@ -1655,18 +1853,17 @@
     </w:p>
     <w:p>
       <w:pPr>
-        <w:spacing w:line="480" w:after="60"/>
-      </w:pPr>
-      <w:r>
-        <w:rPr>
-          <w:rFonts w:ascii="Times New Roman" w:cs="Times New Roman" w:eastAsia="Times New Roman" w:hAnsi="Times New Roman"/>
-          <w:i/>
-          <w:iCs/>
-          <w:color w:val="888888"/>
-          <w:sz w:val="24"/>
-          <w:szCs w:val="24"/>
-        </w:rPr>
-        <w:t xml:space="preserve">[Reference Figure 4. Governance maintains physically feasible demand trajectories. Institutional constraints prevent over-extraction.]</w:t>
+        <w:spacing w:line="480" w:after="120"/>
+        <w:ind w:firstLine="360"/>
+        <w:jc w:val="both"/>
+      </w:pPr>
+      <w:r>
+        <w:rPr>
+          <w:rFonts w:ascii="Times New Roman" w:cs="Times New Roman" w:eastAsia="Times New Roman" w:hAnsi="Times New Roman"/>
+          <w:sz w:val="24"/>
+          <w:szCs w:val="24"/>
+        </w:rPr>
+        <w:t xml:space="preserve">Figure 4 presents demand trajectories by cluster. Governance successfully prevents physically infeasible decisions: zero hallucinations are observed after year 2, with 71 governance retries catching invalid proposals across the 42-year simulation. The maintain_demand action dominates from year 3 onward (75–88% of decisions), consistent with the myopic-conservative tendency documented by Hung and Yang (2021). We attribute limited behavioral diversity to two factors: (1) fixed 10% demand magnitude change (versus cluster-specific magnitudes in FQL) and (2) basin-level drought indices that provide identical threat signals to all agents.</w:t>
       </w:r>
     </w:p>
     <w:p>
@@ -1683,7 +1880,7 @@
           <w:sz w:val="24"/>
           <w:szCs w:val="24"/>
         </w:rPr>
-        <w:t xml:space="preserve">[FIGURE 4: Irrigation Results — Demand trajectories by cluster]</w:t>
+        <w:t xml:space="preserve">[FIGURE 4: Irrigation Results — Demand trajectories by cluster vs. Hung &amp; Yang (2021)]</w:t>
       </w:r>
     </w:p>
     <w:p>
@@ -1709,18 +1906,81 @@
     </w:p>
     <w:p>
       <w:pPr>
-        <w:spacing w:line="480" w:after="60"/>
-      </w:pPr>
-      <w:r>
-        <w:rPr>
-          <w:rFonts w:ascii="Times New Roman" w:cs="Times New Roman" w:eastAsia="Times New Roman" w:hAnsi="Times New Roman"/>
-          <w:i/>
-          <w:iCs/>
-          <w:color w:val="888888"/>
-          <w:sz w:val="24"/>
-          <w:szCs w:val="24"/>
-        </w:rPr>
-        <w:t xml:space="preserve">[~500 words. Para 1: EBE as diagnostic (Jost, 2006). Para 2: Cross-model robustness (7 configurations). Para 3: Limitations (single-run, temperature, 78 agents, ~5% latency overhead).]</w:t>
+        <w:spacing w:line="480" w:after="120"/>
+        <w:ind w:firstLine="360"/>
+        <w:jc w:val="both"/>
+      </w:pPr>
+      <w:r>
+        <w:rPr>
+          <w:rFonts w:ascii="Times New Roman" w:cs="Times New Roman" w:eastAsia="Times New Roman" w:hAnsi="Times New Roman"/>
+          <w:sz w:val="24"/>
+          <w:szCs w:val="24"/>
+        </w:rPr>
+        <w:t xml:space="preserve">EBE provides a diagnostic that raw entropy cannot: the ability to distinguish genuine behavioral diversity from hallucination artifacts. In Group A, raw H</w:t>
+      </w:r>
+      <w:r>
+        <w:rPr>
+          <w:rFonts w:ascii="Times New Roman" w:cs="Times New Roman" w:eastAsia="Times New Roman" w:hAnsi="Times New Roman"/>
+          <w:sz w:val="24"/>
+          <w:szCs w:val="24"/>
+          <w:vertAlign w:val="subscript"/>
+        </w:rPr>
+        <w:t xml:space="preserve">norm</w:t>
+      </w:r>
+      <w:r>
+        <w:rPr>
+          <w:rFonts w:ascii="Times New Roman" w:cs="Times New Roman" w:eastAsia="Times New Roman" w:hAnsi="Times New Roman"/>
+          <w:sz w:val="24"/>
+          <w:szCs w:val="24"/>
+        </w:rPr>
+        <w:t xml:space="preserve"> averages 0.61—suggesting moderate diversity—but EBE corrects this to 0.41, revealing that one-third of apparent diversity is physically impossible. This finding implies that studies reporting LLM-ABM behavioral richness without hallucination accounting may overestimate the quality of emergent behavior. We recommend that the community adopt hallucination-corrected metrics alongside raw diversity measures (Jost, 2006).</w:t>
+      </w:r>
+    </w:p>
+    <w:p>
+      <w:pPr>
+        <w:spacing w:line="480" w:after="120"/>
+        <w:ind w:firstLine="360"/>
+        <w:jc w:val="both"/>
+      </w:pPr>
+      <w:r>
+        <w:rPr>
+          <w:rFonts w:ascii="Times New Roman" w:cs="Times New Roman" w:eastAsia="Times New Roman" w:hAnsi="Times New Roman"/>
+          <w:sz w:val="24"/>
+          <w:szCs w:val="24"/>
+        </w:rPr>
+        <w:t xml:space="preserve">Cross-model robustness testing across seven LLM configurations (Gemma 3 4B/12B/27B, DeepSeek R1 1.5B/8B/14B/32B) reveals that governance prevents mode collapse—a phenomenon where ungoverned models converge on a single dominant action. Gemma 3 12B exhibits 79% hallucination in Group A (mode collapse to “Both”), while DeepSeek R1 8B locks into Elevation (97%). Governed groups maintain H</w:t>
+      </w:r>
+      <w:r>
+        <w:rPr>
+          <w:rFonts w:ascii="Times New Roman" w:cs="Times New Roman" w:eastAsia="Times New Roman" w:hAnsi="Times New Roman"/>
+          <w:sz w:val="24"/>
+          <w:szCs w:val="24"/>
+          <w:vertAlign w:val="subscript"/>
+        </w:rPr>
+        <w:t xml:space="preserve">norm</w:t>
+      </w:r>
+      <w:r>
+        <w:rPr>
+          <w:rFonts w:ascii="Times New Roman" w:cs="Times New Roman" w:eastAsia="Times New Roman" w:hAnsi="Times New Roman"/>
+          <w:sz w:val="24"/>
+          <w:szCs w:val="24"/>
+        </w:rPr>
+        <w:t xml:space="preserve"> in the 0.3–0.8 range across all model sizes (Gemma Team, 2024; Guo et al., 2025).</w:t>
+      </w:r>
+    </w:p>
+    <w:p>
+      <w:pPr>
+        <w:spacing w:line="480" w:after="120"/>
+        <w:ind w:firstLine="360"/>
+        <w:jc w:val="both"/>
+      </w:pPr>
+      <w:r>
+        <w:rPr>
+          <w:rFonts w:ascii="Times New Roman" w:cs="Times New Roman" w:eastAsia="Times New Roman" w:hAnsi="Times New Roman"/>
+          <w:sz w:val="24"/>
+          <w:szCs w:val="24"/>
+        </w:rPr>
+        <w:t xml:space="preserve">Several limitations warrant discussion. First, our primary results are based on single-seed runs (N=100 agents provides within-run statistical power, but cross-seed variability is not quantified). Second, LLM temperature is fixed at the model default; sensitivity to sampling parameters remains unexplored. Third, the irrigation case study demonstrates governance transferability but produces limited behavioral diversity due to uniform environmental signals. Fourth, the soft governance design—where rejected actions still execute with REJECTED status after maximum retries—is intentional for measurement purposes but would require hard enforcement in operational applications.</w:t>
       </w:r>
     </w:p>
     <w:p>
@@ -1741,18 +2001,82 @@
     </w:p>
     <w:p>
       <w:pPr>
-        <w:spacing w:line="480" w:after="60"/>
-      </w:pPr>
-      <w:r>
-        <w:rPr>
-          <w:rFonts w:ascii="Times New Roman" w:cs="Times New Roman" w:eastAsia="Times New Roman" w:hAnsi="Times New Roman"/>
-          <w:i/>
-          <w:iCs/>
-          <w:color w:val="888888"/>
-          <w:sz w:val="24"/>
-          <w:szCs w:val="24"/>
-        </w:rPr>
-        <w:t xml:space="preserve">[~300 words. 3 contributions: SAGE architecture, EBE metric, two-domain validation. Future: multi-agent interaction governance, dynamic rule learning.]</w:t>
+        <w:spacing w:line="480" w:after="120"/>
+        <w:ind w:firstLine="360"/>
+        <w:jc w:val="both"/>
+      </w:pPr>
+      <w:r>
+        <w:rPr>
+          <w:rFonts w:ascii="Times New Roman" w:cs="Times New Roman" w:eastAsia="Times New Roman" w:hAnsi="Times New Roman"/>
+          <w:sz w:val="24"/>
+          <w:szCs w:val="24"/>
+        </w:rPr>
+        <w:t xml:space="preserve">We have presented SAGE, the first governance middleware for LLM-driven agent-based models of human–water systems, along with the Effective Behavioral Entropy (EBE) metric for measuring genuine decision diversity. Three findings emerge from our two-domain validation.</w:t>
+      </w:r>
+    </w:p>
+    <w:p>
+      <w:pPr>
+        <w:spacing w:line="480" w:after="120"/>
+        <w:ind w:firstLine="360"/>
+        <w:jc w:val="both"/>
+      </w:pPr>
+      <w:r>
+        <w:rPr>
+          <w:rFonts w:ascii="Times New Roman" w:cs="Times New Roman" w:eastAsia="Times New Roman" w:hAnsi="Times New Roman"/>
+          <w:sz w:val="24"/>
+          <w:szCs w:val="24"/>
+        </w:rPr>
+        <w:t xml:space="preserve">First, behavioral hallucination is structural, not stochastic. Ungoverned LLM agents produce 33% physically impossible decisions in flood adaptation, with rates increasing as agents accumulate state—a systematic failure that cannot be resolved by prompt engineering alone.</w:t>
+      </w:r>
+    </w:p>
+    <w:p>
+      <w:pPr>
+        <w:spacing w:line="480" w:after="120"/>
+        <w:ind w:firstLine="360"/>
+        <w:jc w:val="both"/>
+      </w:pPr>
+      <w:r>
+        <w:rPr>
+          <w:rFonts w:ascii="Times New Roman" w:cs="Times New Roman" w:eastAsia="Times New Roman" w:hAnsi="Times New Roman"/>
+          <w:sz w:val="24"/>
+          <w:szCs w:val="24"/>
+        </w:rPr>
+        <w:t xml:space="preserve">Second, governance enables rather than constrains diversity. SAGE-governed agents achieve 32% higher EBE than ungoverned agents, and their cumulative relocation rates (32–37%) far exceed the ungoverned baseline (0%), demonstrating that physically valid decision spaces produce richer behavioral outcomes.</w:t>
+      </w:r>
+    </w:p>
+    <w:p>
+      <w:pPr>
+        <w:spacing w:line="480" w:after="120"/>
+        <w:ind w:firstLine="360"/>
+        <w:jc w:val="both"/>
+      </w:pPr>
+      <w:r>
+        <w:rPr>
+          <w:rFonts w:ascii="Times New Roman" w:cs="Times New Roman" w:eastAsia="Times New Roman" w:hAnsi="Times New Roman"/>
+          <w:sz w:val="24"/>
+          <w:szCs w:val="24"/>
+        </w:rPr>
+        <w:t xml:space="preserve">Third, SAGE transfers across domains without core code changes. The same governance engine serves both flood adaptation (PMT appraisal, 5 skills, 100 agents) and irrigation management (dual appraisal, 5 skills, 78 districts) through configuration-only instantiation, supporting the vision of reusable infrastructure for socio-hydrological ABMs (Giuliani et al., 2022; Castelletti et al., 2010).</w:t>
+      </w:r>
+    </w:p>
+    <w:p>
+      <w:pPr>
+        <w:spacing w:line="480" w:after="120"/>
+        <w:ind w:firstLine="360"/>
+        <w:jc w:val="both"/>
+      </w:pPr>
+      <w:r>
+        <w:rPr>
+          <w:rFonts w:ascii="Times New Roman" w:cs="Times New Roman" w:eastAsia="Times New Roman" w:hAnsi="Times New Roman"/>
+          <w:sz w:val="24"/>
+          <w:szCs w:val="24"/>
+        </w:rPr>
+        <w:t xml:space="preserve">Future work should address multi-agent interaction governance (agents currently decide independently), dynamic rule learning (governance rules are currently static), and integration with larger basin-scale models (Berglund, 2015). SAGE, the EBE metric, and all experiment code are available open-source at [GitHub URL].</w:t>
+      </w:r>
+    </w:p>
+    <w:p>
+      <w:r>
+        <w:br w:type="page"/>
       </w:r>
     </w:p>
     <w:p>
@@ -1774,7 +2098,7 @@
     <w:p>
       <w:pPr>
         <w:spacing w:line="480" w:after="120"/>
-        <w:jc w:val="left"/>
+        <w:jc w:val="both"/>
       </w:pPr>
       <w:r>
         <w:rPr>
@@ -1804,7 +2128,7 @@
     <w:p>
       <w:pPr>
         <w:spacing w:line="480" w:after="120"/>
-        <w:jc w:val="left"/>
+        <w:jc w:val="both"/>
       </w:pPr>
       <w:r>
         <w:rPr>
@@ -1834,7 +2158,7 @@
     <w:p>
       <w:pPr>
         <w:spacing w:line="480" w:after="120"/>
-        <w:jc w:val="left"/>
+        <w:jc w:val="both"/>
       </w:pPr>
       <w:r>
         <w:rPr>
@@ -1892,7 +2216,7 @@
     <w:p>
       <w:pPr>
         <w:spacing w:line="480" w:after="120"/>
-        <w:jc w:val="left"/>
+        <w:jc w:val="both"/>
       </w:pPr>
       <w:r>
         <w:rPr>
@@ -1926,18 +2250,990 @@
     </w:p>
     <w:p>
       <w:pPr>
-        <w:spacing w:line="480" w:after="60"/>
-      </w:pPr>
+        <w:spacing w:line="480" w:after="120"/>
+        <w:jc w:val="both"/>
+      </w:pPr>
+      <w:r>
+        <w:rPr>
+          <w:rFonts w:ascii="Times New Roman" w:cs="Times New Roman" w:eastAsia="Times New Roman" w:hAnsi="Times New Roman"/>
+          <w:sz w:val="24"/>
+          <w:szCs w:val="24"/>
+        </w:rPr>
+        <w:t xml:space="preserve">Aerts, J. C. J. H., et al. (2018). Integrating human behaviour dynamics into flood disaster risk assessment. </w:t>
+      </w:r>
       <w:r>
         <w:rPr>
           <w:rFonts w:ascii="Times New Roman" w:cs="Times New Roman" w:eastAsia="Times New Roman" w:hAnsi="Times New Roman"/>
           <w:i/>
           <w:iCs/>
-          <w:color w:val="888888"/>
-          <w:sz w:val="24"/>
-          <w:szCs w:val="24"/>
-        </w:rPr>
-        <w:t xml:space="preserve">[32 references from Zotero library. Export in AGU format.]</w:t>
+          <w:sz w:val="24"/>
+          <w:szCs w:val="24"/>
+        </w:rPr>
+        <w:t xml:space="preserve">Nature Climate Change</w:t>
+      </w:r>
+      <w:r>
+        <w:rPr>
+          <w:rFonts w:ascii="Times New Roman" w:cs="Times New Roman" w:eastAsia="Times New Roman" w:hAnsi="Times New Roman"/>
+          <w:sz w:val="24"/>
+          <w:szCs w:val="24"/>
+        </w:rPr>
+        <w:t xml:space="preserve">, 8(3), 193–199.</w:t>
+      </w:r>
+    </w:p>
+    <w:p>
+      <w:pPr>
+        <w:spacing w:line="480" w:after="120"/>
+        <w:jc w:val="both"/>
+      </w:pPr>
+      <w:r>
+        <w:rPr>
+          <w:rFonts w:ascii="Times New Roman" w:cs="Times New Roman" w:eastAsia="Times New Roman" w:hAnsi="Times New Roman"/>
+          <w:sz w:val="24"/>
+          <w:szCs w:val="24"/>
+        </w:rPr>
+        <w:t xml:space="preserve">Bai, Y., et al. (2022). Constitutional AI: Harmlessness from AI feedback. </w:t>
+      </w:r>
+      <w:r>
+        <w:rPr>
+          <w:rFonts w:ascii="Times New Roman" w:cs="Times New Roman" w:eastAsia="Times New Roman" w:hAnsi="Times New Roman"/>
+          <w:i/>
+          <w:iCs/>
+          <w:sz w:val="24"/>
+          <w:szCs w:val="24"/>
+        </w:rPr>
+        <w:t xml:space="preserve">arXiv:2212.08073</w:t>
+      </w:r>
+      <w:r>
+        <w:rPr>
+          <w:rFonts w:ascii="Times New Roman" w:cs="Times New Roman" w:eastAsia="Times New Roman" w:hAnsi="Times New Roman"/>
+          <w:sz w:val="24"/>
+          <w:szCs w:val="24"/>
+        </w:rPr>
+        <w:t xml:space="preserve">.</w:t>
+      </w:r>
+    </w:p>
+    <w:p>
+      <w:pPr>
+        <w:spacing w:line="480" w:after="120"/>
+        <w:jc w:val="both"/>
+      </w:pPr>
+      <w:r>
+        <w:rPr>
+          <w:rFonts w:ascii="Times New Roman" w:cs="Times New Roman" w:eastAsia="Times New Roman" w:hAnsi="Times New Roman"/>
+          <w:sz w:val="24"/>
+          <w:szCs w:val="24"/>
+        </w:rPr>
+        <w:t xml:space="preserve">Berglund, E. Z. (2015). Using agent-based modeling for water resources planning and management. </w:t>
+      </w:r>
+      <w:r>
+        <w:rPr>
+          <w:rFonts w:ascii="Times New Roman" w:cs="Times New Roman" w:eastAsia="Times New Roman" w:hAnsi="Times New Roman"/>
+          <w:i/>
+          <w:iCs/>
+          <w:sz w:val="24"/>
+          <w:szCs w:val="24"/>
+        </w:rPr>
+        <w:t xml:space="preserve">J. Water Resour. Plan. Manag.</w:t>
+      </w:r>
+      <w:r>
+        <w:rPr>
+          <w:rFonts w:ascii="Times New Roman" w:cs="Times New Roman" w:eastAsia="Times New Roman" w:hAnsi="Times New Roman"/>
+          <w:sz w:val="24"/>
+          <w:szCs w:val="24"/>
+        </w:rPr>
+        <w:t xml:space="preserve">, 141(11), 04015025.</w:t>
+      </w:r>
+    </w:p>
+    <w:p>
+      <w:pPr>
+        <w:spacing w:line="480" w:after="120"/>
+        <w:jc w:val="both"/>
+      </w:pPr>
+      <w:r>
+        <w:rPr>
+          <w:rFonts w:ascii="Times New Roman" w:cs="Times New Roman" w:eastAsia="Times New Roman" w:hAnsi="Times New Roman"/>
+          <w:sz w:val="24"/>
+          <w:szCs w:val="24"/>
+        </w:rPr>
+        <w:t xml:space="preserve">Boiko, D. A., et al. (2023). Emergent autonomous scientific research capabilities of large language models. </w:t>
+      </w:r>
+      <w:r>
+        <w:rPr>
+          <w:rFonts w:ascii="Times New Roman" w:cs="Times New Roman" w:eastAsia="Times New Roman" w:hAnsi="Times New Roman"/>
+          <w:i/>
+          <w:iCs/>
+          <w:sz w:val="24"/>
+          <w:szCs w:val="24"/>
+        </w:rPr>
+        <w:t xml:space="preserve">Nature</w:t>
+      </w:r>
+      <w:r>
+        <w:rPr>
+          <w:rFonts w:ascii="Times New Roman" w:cs="Times New Roman" w:eastAsia="Times New Roman" w:hAnsi="Times New Roman"/>
+          <w:sz w:val="24"/>
+          <w:szCs w:val="24"/>
+        </w:rPr>
+        <w:t xml:space="preserve">, 624, 570–578.</w:t>
+      </w:r>
+    </w:p>
+    <w:p>
+      <w:pPr>
+        <w:spacing w:line="480" w:after="120"/>
+        <w:jc w:val="both"/>
+      </w:pPr>
+      <w:r>
+        <w:rPr>
+          <w:rFonts w:ascii="Times New Roman" w:cs="Times New Roman" w:eastAsia="Times New Roman" w:hAnsi="Times New Roman"/>
+          <w:sz w:val="24"/>
+          <w:szCs w:val="24"/>
+        </w:rPr>
+        <w:t xml:space="preserve">Bubeck, P., et al. (2012). A review of risk perceptions and other factors that influence flood mitigation behavior. </w:t>
+      </w:r>
+      <w:r>
+        <w:rPr>
+          <w:rFonts w:ascii="Times New Roman" w:cs="Times New Roman" w:eastAsia="Times New Roman" w:hAnsi="Times New Roman"/>
+          <w:i/>
+          <w:iCs/>
+          <w:sz w:val="24"/>
+          <w:szCs w:val="24"/>
+        </w:rPr>
+        <w:t xml:space="preserve">Risk Analysis</w:t>
+      </w:r>
+      <w:r>
+        <w:rPr>
+          <w:rFonts w:ascii="Times New Roman" w:cs="Times New Roman" w:eastAsia="Times New Roman" w:hAnsi="Times New Roman"/>
+          <w:sz w:val="24"/>
+          <w:szCs w:val="24"/>
+        </w:rPr>
+        <w:t xml:space="preserve">, 32(9), 1481–1495.</w:t>
+      </w:r>
+    </w:p>
+    <w:p>
+      <w:pPr>
+        <w:spacing w:line="480" w:after="120"/>
+        <w:jc w:val="both"/>
+      </w:pPr>
+      <w:r>
+        <w:rPr>
+          <w:rFonts w:ascii="Times New Roman" w:cs="Times New Roman" w:eastAsia="Times New Roman" w:hAnsi="Times New Roman"/>
+          <w:sz w:val="24"/>
+          <w:szCs w:val="24"/>
+        </w:rPr>
+        <w:t xml:space="preserve">Castelletti, A., et al. (2010). Tree-based reinforcement learning for optimal water reservoir operation. </w:t>
+      </w:r>
+      <w:r>
+        <w:rPr>
+          <w:rFonts w:ascii="Times New Roman" w:cs="Times New Roman" w:eastAsia="Times New Roman" w:hAnsi="Times New Roman"/>
+          <w:i/>
+          <w:iCs/>
+          <w:sz w:val="24"/>
+          <w:szCs w:val="24"/>
+        </w:rPr>
+        <w:t xml:space="preserve">Water Resour. Res.</w:t>
+      </w:r>
+      <w:r>
+        <w:rPr>
+          <w:rFonts w:ascii="Times New Roman" w:cs="Times New Roman" w:eastAsia="Times New Roman" w:hAnsi="Times New Roman"/>
+          <w:sz w:val="24"/>
+          <w:szCs w:val="24"/>
+        </w:rPr>
+        <w:t xml:space="preserve">, 46(9), W09507.</w:t>
+      </w:r>
+    </w:p>
+    <w:p>
+      <w:pPr>
+        <w:spacing w:line="480" w:after="120"/>
+        <w:jc w:val="both"/>
+      </w:pPr>
+      <w:r>
+        <w:rPr>
+          <w:rFonts w:ascii="Times New Roman" w:cs="Times New Roman" w:eastAsia="Times New Roman" w:hAnsi="Times New Roman"/>
+          <w:sz w:val="24"/>
+          <w:szCs w:val="24"/>
+        </w:rPr>
+        <w:t xml:space="preserve">Di Baldassarre, G., et al. (2013). Socio-hydrology: Conceptualising human-flood interactions. </w:t>
+      </w:r>
+      <w:r>
+        <w:rPr>
+          <w:rFonts w:ascii="Times New Roman" w:cs="Times New Roman" w:eastAsia="Times New Roman" w:hAnsi="Times New Roman"/>
+          <w:i/>
+          <w:iCs/>
+          <w:sz w:val="24"/>
+          <w:szCs w:val="24"/>
+        </w:rPr>
+        <w:t xml:space="preserve">Hydrol. Earth Syst. Sci.</w:t>
+      </w:r>
+      <w:r>
+        <w:rPr>
+          <w:rFonts w:ascii="Times New Roman" w:cs="Times New Roman" w:eastAsia="Times New Roman" w:hAnsi="Times New Roman"/>
+          <w:sz w:val="24"/>
+          <w:szCs w:val="24"/>
+        </w:rPr>
+        <w:t xml:space="preserve">, 17(8), 3295–3303.</w:t>
+      </w:r>
+    </w:p>
+    <w:p>
+      <w:pPr>
+        <w:spacing w:line="480" w:after="120"/>
+        <w:jc w:val="both"/>
+      </w:pPr>
+      <w:r>
+        <w:rPr>
+          <w:rFonts w:ascii="Times New Roman" w:cs="Times New Roman" w:eastAsia="Times New Roman" w:hAnsi="Times New Roman"/>
+          <w:sz w:val="24"/>
+          <w:szCs w:val="24"/>
+        </w:rPr>
+        <w:t xml:space="preserve">Filatova, T., et al. (2013). Spatial agent-based models for socio-ecological systems. </w:t>
+      </w:r>
+      <w:r>
+        <w:rPr>
+          <w:rFonts w:ascii="Times New Roman" w:cs="Times New Roman" w:eastAsia="Times New Roman" w:hAnsi="Times New Roman"/>
+          <w:i/>
+          <w:iCs/>
+          <w:sz w:val="24"/>
+          <w:szCs w:val="24"/>
+        </w:rPr>
+        <w:t xml:space="preserve">Environ. Model. Softw.</w:t>
+      </w:r>
+      <w:r>
+        <w:rPr>
+          <w:rFonts w:ascii="Times New Roman" w:cs="Times New Roman" w:eastAsia="Times New Roman" w:hAnsi="Times New Roman"/>
+          <w:sz w:val="24"/>
+          <w:szCs w:val="24"/>
+        </w:rPr>
+        <w:t xml:space="preserve">, 45, 1–7.</w:t>
+      </w:r>
+    </w:p>
+    <w:p>
+      <w:pPr>
+        <w:spacing w:line="480" w:after="120"/>
+        <w:jc w:val="both"/>
+      </w:pPr>
+      <w:r>
+        <w:rPr>
+          <w:rFonts w:ascii="Times New Roman" w:cs="Times New Roman" w:eastAsia="Times New Roman" w:hAnsi="Times New Roman"/>
+          <w:sz w:val="24"/>
+          <w:szCs w:val="24"/>
+        </w:rPr>
+        <w:t xml:space="preserve">Gao, C., et al. (2024). Large language models empowered agent-based modeling and simulation: A survey. </w:t>
+      </w:r>
+      <w:r>
+        <w:rPr>
+          <w:rFonts w:ascii="Times New Roman" w:cs="Times New Roman" w:eastAsia="Times New Roman" w:hAnsi="Times New Roman"/>
+          <w:i/>
+          <w:iCs/>
+          <w:sz w:val="24"/>
+          <w:szCs w:val="24"/>
+        </w:rPr>
+        <w:t xml:space="preserve">Humanit. Soc. Sci. Commun.</w:t>
+      </w:r>
+      <w:r>
+        <w:rPr>
+          <w:rFonts w:ascii="Times New Roman" w:cs="Times New Roman" w:eastAsia="Times New Roman" w:hAnsi="Times New Roman"/>
+          <w:sz w:val="24"/>
+          <w:szCs w:val="24"/>
+        </w:rPr>
+        <w:t xml:space="preserve">, 11, 1498.</w:t>
+      </w:r>
+    </w:p>
+    <w:p>
+      <w:pPr>
+        <w:spacing w:line="480" w:after="120"/>
+        <w:jc w:val="both"/>
+      </w:pPr>
+      <w:r>
+        <w:rPr>
+          <w:rFonts w:ascii="Times New Roman" w:cs="Times New Roman" w:eastAsia="Times New Roman" w:hAnsi="Times New Roman"/>
+          <w:sz w:val="24"/>
+          <w:szCs w:val="24"/>
+        </w:rPr>
+        <w:t xml:space="preserve">Gemma Team (2024). Gemma: Open models based on Gemini research and technology. </w:t>
+      </w:r>
+      <w:r>
+        <w:rPr>
+          <w:rFonts w:ascii="Times New Roman" w:cs="Times New Roman" w:eastAsia="Times New Roman" w:hAnsi="Times New Roman"/>
+          <w:i/>
+          <w:iCs/>
+          <w:sz w:val="24"/>
+          <w:szCs w:val="24"/>
+        </w:rPr>
+        <w:t xml:space="preserve">arXiv:2403.08295</w:t>
+      </w:r>
+      <w:r>
+        <w:rPr>
+          <w:rFonts w:ascii="Times New Roman" w:cs="Times New Roman" w:eastAsia="Times New Roman" w:hAnsi="Times New Roman"/>
+          <w:sz w:val="24"/>
+          <w:szCs w:val="24"/>
+        </w:rPr>
+        <w:t xml:space="preserve">.</w:t>
+      </w:r>
+    </w:p>
+    <w:p>
+      <w:pPr>
+        <w:spacing w:line="480" w:after="120"/>
+        <w:jc w:val="both"/>
+      </w:pPr>
+      <w:r>
+        <w:rPr>
+          <w:rFonts w:ascii="Times New Roman" w:cs="Times New Roman" w:eastAsia="Times New Roman" w:hAnsi="Times New Roman"/>
+          <w:sz w:val="24"/>
+          <w:szCs w:val="24"/>
+        </w:rPr>
+        <w:t xml:space="preserve">Giuliani, M., et al. (2016). Is robustness really robust? </w:t>
+      </w:r>
+      <w:r>
+        <w:rPr>
+          <w:rFonts w:ascii="Times New Roman" w:cs="Times New Roman" w:eastAsia="Times New Roman" w:hAnsi="Times New Roman"/>
+          <w:i/>
+          <w:iCs/>
+          <w:sz w:val="24"/>
+          <w:szCs w:val="24"/>
+        </w:rPr>
+        <w:t xml:space="preserve">Climatic Change</w:t>
+      </w:r>
+      <w:r>
+        <w:rPr>
+          <w:rFonts w:ascii="Times New Roman" w:cs="Times New Roman" w:eastAsia="Times New Roman" w:hAnsi="Times New Roman"/>
+          <w:sz w:val="24"/>
+          <w:szCs w:val="24"/>
+        </w:rPr>
+        <w:t xml:space="preserve">, 135(3), 409–424.</w:t>
+      </w:r>
+    </w:p>
+    <w:p>
+      <w:pPr>
+        <w:spacing w:line="480" w:after="120"/>
+        <w:jc w:val="both"/>
+      </w:pPr>
+      <w:r>
+        <w:rPr>
+          <w:rFonts w:ascii="Times New Roman" w:cs="Times New Roman" w:eastAsia="Times New Roman" w:hAnsi="Times New Roman"/>
+          <w:sz w:val="24"/>
+          <w:szCs w:val="24"/>
+        </w:rPr>
+        <w:t xml:space="preserve">Giuliani, M., et al. (2022). Is it worth using AI to solve the water crisis? </w:t>
+      </w:r>
+      <w:r>
+        <w:rPr>
+          <w:rFonts w:ascii="Times New Roman" w:cs="Times New Roman" w:eastAsia="Times New Roman" w:hAnsi="Times New Roman"/>
+          <w:i/>
+          <w:iCs/>
+          <w:sz w:val="24"/>
+          <w:szCs w:val="24"/>
+        </w:rPr>
+        <w:t xml:space="preserve">Water Resour. Res.</w:t>
+      </w:r>
+      <w:r>
+        <w:rPr>
+          <w:rFonts w:ascii="Times New Roman" w:cs="Times New Roman" w:eastAsia="Times New Roman" w:hAnsi="Times New Roman"/>
+          <w:sz w:val="24"/>
+          <w:szCs w:val="24"/>
+        </w:rPr>
+        <w:t xml:space="preserve">, 58(4), e2021WR031219.</w:t>
+      </w:r>
+    </w:p>
+    <w:p>
+      <w:pPr>
+        <w:spacing w:line="480" w:after="120"/>
+        <w:jc w:val="both"/>
+      </w:pPr>
+      <w:r>
+        <w:rPr>
+          <w:rFonts w:ascii="Times New Roman" w:cs="Times New Roman" w:eastAsia="Times New Roman" w:hAnsi="Times New Roman"/>
+          <w:sz w:val="24"/>
+          <w:szCs w:val="24"/>
+        </w:rPr>
+        <w:t xml:space="preserve">Guo, D., et al. (2025). DeepSeek-R1: Incentivizing reasoning capability in LLMs via reinforcement learning. </w:t>
+      </w:r>
+      <w:r>
+        <w:rPr>
+          <w:rFonts w:ascii="Times New Roman" w:cs="Times New Roman" w:eastAsia="Times New Roman" w:hAnsi="Times New Roman"/>
+          <w:i/>
+          <w:iCs/>
+          <w:sz w:val="24"/>
+          <w:szCs w:val="24"/>
+        </w:rPr>
+        <w:t xml:space="preserve">arXiv:2501.12948</w:t>
+      </w:r>
+      <w:r>
+        <w:rPr>
+          <w:rFonts w:ascii="Times New Roman" w:cs="Times New Roman" w:eastAsia="Times New Roman" w:hAnsi="Times New Roman"/>
+          <w:sz w:val="24"/>
+          <w:szCs w:val="24"/>
+        </w:rPr>
+        <w:t xml:space="preserve">.</w:t>
+      </w:r>
+    </w:p>
+    <w:p>
+      <w:pPr>
+        <w:spacing w:line="480" w:after="120"/>
+        <w:jc w:val="both"/>
+      </w:pPr>
+      <w:r>
+        <w:rPr>
+          <w:rFonts w:ascii="Times New Roman" w:cs="Times New Roman" w:eastAsia="Times New Roman" w:hAnsi="Times New Roman"/>
+          <w:sz w:val="24"/>
+          <w:szCs w:val="24"/>
+        </w:rPr>
+        <w:t xml:space="preserve">Hadjimichael, A., et al. (2020). Defining robustness for diverse stakeholder interests in institutionally complex river basins. </w:t>
+      </w:r>
+      <w:r>
+        <w:rPr>
+          <w:rFonts w:ascii="Times New Roman" w:cs="Times New Roman" w:eastAsia="Times New Roman" w:hAnsi="Times New Roman"/>
+          <w:i/>
+          <w:iCs/>
+          <w:sz w:val="24"/>
+          <w:szCs w:val="24"/>
+        </w:rPr>
+        <w:t xml:space="preserve">Earth’s Future</w:t>
+      </w:r>
+      <w:r>
+        <w:rPr>
+          <w:rFonts w:ascii="Times New Roman" w:cs="Times New Roman" w:eastAsia="Times New Roman" w:hAnsi="Times New Roman"/>
+          <w:sz w:val="24"/>
+          <w:szCs w:val="24"/>
+        </w:rPr>
+        <w:t xml:space="preserve">, 8(7), e2020EF001503.</w:t>
+      </w:r>
+    </w:p>
+    <w:p>
+      <w:pPr>
+        <w:spacing w:line="480" w:after="120"/>
+        <w:jc w:val="both"/>
+      </w:pPr>
+      <w:r>
+        <w:rPr>
+          <w:rFonts w:ascii="Times New Roman" w:cs="Times New Roman" w:eastAsia="Times New Roman" w:hAnsi="Times New Roman"/>
+          <w:sz w:val="24"/>
+          <w:szCs w:val="24"/>
+        </w:rPr>
+        <w:t xml:space="preserve">Herman, J. D., et al. (2015). How should robustness be defined for water systems planning under change? </w:t>
+      </w:r>
+      <w:r>
+        <w:rPr>
+          <w:rFonts w:ascii="Times New Roman" w:cs="Times New Roman" w:eastAsia="Times New Roman" w:hAnsi="Times New Roman"/>
+          <w:i/>
+          <w:iCs/>
+          <w:sz w:val="24"/>
+          <w:szCs w:val="24"/>
+        </w:rPr>
+        <w:t xml:space="preserve">J. Water Resour. Plan. Manag.</w:t>
+      </w:r>
+      <w:r>
+        <w:rPr>
+          <w:rFonts w:ascii="Times New Roman" w:cs="Times New Roman" w:eastAsia="Times New Roman" w:hAnsi="Times New Roman"/>
+          <w:sz w:val="24"/>
+          <w:szCs w:val="24"/>
+        </w:rPr>
+        <w:t xml:space="preserve">, 141(10), 04015012.</w:t>
+      </w:r>
+    </w:p>
+    <w:p>
+      <w:pPr>
+        <w:spacing w:line="480" w:after="120"/>
+        <w:jc w:val="both"/>
+      </w:pPr>
+      <w:r>
+        <w:rPr>
+          <w:rFonts w:ascii="Times New Roman" w:cs="Times New Roman" w:eastAsia="Times New Roman" w:hAnsi="Times New Roman"/>
+          <w:sz w:val="24"/>
+          <w:szCs w:val="24"/>
+        </w:rPr>
+        <w:t xml:space="preserve">Hung, C.-L., &amp; Yang, Y. C. E. (2021). An agent-based modeling approach for water resources management under uncertainty. </w:t>
+      </w:r>
+      <w:r>
+        <w:rPr>
+          <w:rFonts w:ascii="Times New Roman" w:cs="Times New Roman" w:eastAsia="Times New Roman" w:hAnsi="Times New Roman"/>
+          <w:i/>
+          <w:iCs/>
+          <w:sz w:val="24"/>
+          <w:szCs w:val="24"/>
+        </w:rPr>
+        <w:t xml:space="preserve">Water Resour. Res.</w:t>
+      </w:r>
+      <w:r>
+        <w:rPr>
+          <w:rFonts w:ascii="Times New Roman" w:cs="Times New Roman" w:eastAsia="Times New Roman" w:hAnsi="Times New Roman"/>
+          <w:sz w:val="24"/>
+          <w:szCs w:val="24"/>
+        </w:rPr>
+        <w:t xml:space="preserve">, 57(10), e2021WR030519.</w:t>
+      </w:r>
+    </w:p>
+    <w:p>
+      <w:pPr>
+        <w:spacing w:line="480" w:after="120"/>
+        <w:jc w:val="both"/>
+      </w:pPr>
+      <w:r>
+        <w:rPr>
+          <w:rFonts w:ascii="Times New Roman" w:cs="Times New Roman" w:eastAsia="Times New Roman" w:hAnsi="Times New Roman"/>
+          <w:sz w:val="24"/>
+          <w:szCs w:val="24"/>
+        </w:rPr>
+        <w:t xml:space="preserve">Ji, Z., et al. (2023). Survey of hallucination in natural language generation. </w:t>
+      </w:r>
+      <w:r>
+        <w:rPr>
+          <w:rFonts w:ascii="Times New Roman" w:cs="Times New Roman" w:eastAsia="Times New Roman" w:hAnsi="Times New Roman"/>
+          <w:i/>
+          <w:iCs/>
+          <w:sz w:val="24"/>
+          <w:szCs w:val="24"/>
+        </w:rPr>
+        <w:t xml:space="preserve">ACM Comput. Surv.</w:t>
+      </w:r>
+      <w:r>
+        <w:rPr>
+          <w:rFonts w:ascii="Times New Roman" w:cs="Times New Roman" w:eastAsia="Times New Roman" w:hAnsi="Times New Roman"/>
+          <w:sz w:val="24"/>
+          <w:szCs w:val="24"/>
+        </w:rPr>
+        <w:t xml:space="preserve">, 55(12), 1–38.</w:t>
+      </w:r>
+    </w:p>
+    <w:p>
+      <w:pPr>
+        <w:spacing w:line="480" w:after="120"/>
+        <w:jc w:val="both"/>
+      </w:pPr>
+      <w:r>
+        <w:rPr>
+          <w:rFonts w:ascii="Times New Roman" w:cs="Times New Roman" w:eastAsia="Times New Roman" w:hAnsi="Times New Roman"/>
+          <w:sz w:val="24"/>
+          <w:szCs w:val="24"/>
+        </w:rPr>
+        <w:t xml:space="preserve">Jost, L. (2006). Entropy and diversity. </w:t>
+      </w:r>
+      <w:r>
+        <w:rPr>
+          <w:rFonts w:ascii="Times New Roman" w:cs="Times New Roman" w:eastAsia="Times New Roman" w:hAnsi="Times New Roman"/>
+          <w:i/>
+          <w:iCs/>
+          <w:sz w:val="24"/>
+          <w:szCs w:val="24"/>
+        </w:rPr>
+        <w:t xml:space="preserve">Oikos</w:t>
+      </w:r>
+      <w:r>
+        <w:rPr>
+          <w:rFonts w:ascii="Times New Roman" w:cs="Times New Roman" w:eastAsia="Times New Roman" w:hAnsi="Times New Roman"/>
+          <w:sz w:val="24"/>
+          <w:szCs w:val="24"/>
+        </w:rPr>
+        <w:t xml:space="preserve">, 113(2), 363–375.</w:t>
+      </w:r>
+    </w:p>
+    <w:p>
+      <w:pPr>
+        <w:spacing w:line="480" w:after="120"/>
+        <w:jc w:val="both"/>
+      </w:pPr>
+      <w:r>
+        <w:rPr>
+          <w:rFonts w:ascii="Times New Roman" w:cs="Times New Roman" w:eastAsia="Times New Roman" w:hAnsi="Times New Roman"/>
+          <w:sz w:val="24"/>
+          <w:szCs w:val="24"/>
+        </w:rPr>
+        <w:t xml:space="preserve">Kanta, L., &amp; Zechman, E. (2014). Complex adaptive systems framework for urban water resources. </w:t>
+      </w:r>
+      <w:r>
+        <w:rPr>
+          <w:rFonts w:ascii="Times New Roman" w:cs="Times New Roman" w:eastAsia="Times New Roman" w:hAnsi="Times New Roman"/>
+          <w:i/>
+          <w:iCs/>
+          <w:sz w:val="24"/>
+          <w:szCs w:val="24"/>
+        </w:rPr>
+        <w:t xml:space="preserve">J. Water Resour. Plan. Manag.</w:t>
+      </w:r>
+      <w:r>
+        <w:rPr>
+          <w:rFonts w:ascii="Times New Roman" w:cs="Times New Roman" w:eastAsia="Times New Roman" w:hAnsi="Times New Roman"/>
+          <w:sz w:val="24"/>
+          <w:szCs w:val="24"/>
+        </w:rPr>
+        <w:t xml:space="preserve">, 140(1), 75–85.</w:t>
+      </w:r>
+    </w:p>
+    <w:p>
+      <w:pPr>
+        <w:spacing w:line="480" w:after="120"/>
+        <w:jc w:val="both"/>
+      </w:pPr>
+      <w:r>
+        <w:rPr>
+          <w:rFonts w:ascii="Times New Roman" w:cs="Times New Roman" w:eastAsia="Times New Roman" w:hAnsi="Times New Roman"/>
+          <w:sz w:val="24"/>
+          <w:szCs w:val="24"/>
+        </w:rPr>
+        <w:t xml:space="preserve">Ollama (2024). Ollama: Run large language models locally. https://ollama.com</w:t>
+      </w:r>
+    </w:p>
+    <w:p>
+      <w:pPr>
+        <w:spacing w:line="480" w:after="120"/>
+        <w:jc w:val="both"/>
+      </w:pPr>
+      <w:r>
+        <w:rPr>
+          <w:rFonts w:ascii="Times New Roman" w:cs="Times New Roman" w:eastAsia="Times New Roman" w:hAnsi="Times New Roman"/>
+          <w:sz w:val="24"/>
+          <w:szCs w:val="24"/>
+        </w:rPr>
+        <w:t xml:space="preserve">Ouyang, L., et al. (2022). Training language models to follow instructions with human feedback. </w:t>
+      </w:r>
+      <w:r>
+        <w:rPr>
+          <w:rFonts w:ascii="Times New Roman" w:cs="Times New Roman" w:eastAsia="Times New Roman" w:hAnsi="Times New Roman"/>
+          <w:i/>
+          <w:iCs/>
+          <w:sz w:val="24"/>
+          <w:szCs w:val="24"/>
+        </w:rPr>
+        <w:t xml:space="preserve">NeurIPS</w:t>
+      </w:r>
+      <w:r>
+        <w:rPr>
+          <w:rFonts w:ascii="Times New Roman" w:cs="Times New Roman" w:eastAsia="Times New Roman" w:hAnsi="Times New Roman"/>
+          <w:sz w:val="24"/>
+          <w:szCs w:val="24"/>
+        </w:rPr>
+        <w:t xml:space="preserve">, 35, 27730–27744.</w:t>
+      </w:r>
+    </w:p>
+    <w:p>
+      <w:pPr>
+        <w:spacing w:line="480" w:after="120"/>
+        <w:jc w:val="both"/>
+      </w:pPr>
+      <w:r>
+        <w:rPr>
+          <w:rFonts w:ascii="Times New Roman" w:cs="Times New Roman" w:eastAsia="Times New Roman" w:hAnsi="Times New Roman"/>
+          <w:sz w:val="24"/>
+          <w:szCs w:val="24"/>
+        </w:rPr>
+        <w:t xml:space="preserve">Park, J. S., et al. (2023). Generative agents: Interactive simulacra of human behavior. </w:t>
+      </w:r>
+      <w:r>
+        <w:rPr>
+          <w:rFonts w:ascii="Times New Roman" w:cs="Times New Roman" w:eastAsia="Times New Roman" w:hAnsi="Times New Roman"/>
+          <w:i/>
+          <w:iCs/>
+          <w:sz w:val="24"/>
+          <w:szCs w:val="24"/>
+        </w:rPr>
+        <w:t xml:space="preserve">ACM UIST</w:t>
+      </w:r>
+      <w:r>
+        <w:rPr>
+          <w:rFonts w:ascii="Times New Roman" w:cs="Times New Roman" w:eastAsia="Times New Roman" w:hAnsi="Times New Roman"/>
+          <w:sz w:val="24"/>
+          <w:szCs w:val="24"/>
+        </w:rPr>
+        <w:t xml:space="preserve">, 1–22.</w:t>
+      </w:r>
+    </w:p>
+    <w:p>
+      <w:pPr>
+        <w:spacing w:line="480" w:after="120"/>
+        <w:jc w:val="both"/>
+      </w:pPr>
+      <w:r>
+        <w:rPr>
+          <w:rFonts w:ascii="Times New Roman" w:cs="Times New Roman" w:eastAsia="Times New Roman" w:hAnsi="Times New Roman"/>
+          <w:sz w:val="24"/>
+          <w:szCs w:val="24"/>
+        </w:rPr>
+        <w:t xml:space="preserve">Rao, A. S., &amp; Georgeff, M. P. (1995). BDI agents: From theory to practice. </w:t>
+      </w:r>
+      <w:r>
+        <w:rPr>
+          <w:rFonts w:ascii="Times New Roman" w:cs="Times New Roman" w:eastAsia="Times New Roman" w:hAnsi="Times New Roman"/>
+          <w:i/>
+          <w:iCs/>
+          <w:sz w:val="24"/>
+          <w:szCs w:val="24"/>
+        </w:rPr>
+        <w:t xml:space="preserve">Proc. 1st Int. Conf. Multi-Agent Syst.</w:t>
+      </w:r>
+      <w:r>
+        <w:rPr>
+          <w:rFonts w:ascii="Times New Roman" w:cs="Times New Roman" w:eastAsia="Times New Roman" w:hAnsi="Times New Roman"/>
+          <w:sz w:val="24"/>
+          <w:szCs w:val="24"/>
+        </w:rPr>
+        <w:t xml:space="preserve">, 312–319.</w:t>
+      </w:r>
+    </w:p>
+    <w:p>
+      <w:pPr>
+        <w:spacing w:line="480" w:after="120"/>
+        <w:jc w:val="both"/>
+      </w:pPr>
+      <w:r>
+        <w:rPr>
+          <w:rFonts w:ascii="Times New Roman" w:cs="Times New Roman" w:eastAsia="Times New Roman" w:hAnsi="Times New Roman"/>
+          <w:sz w:val="24"/>
+          <w:szCs w:val="24"/>
+        </w:rPr>
+        <w:t xml:space="preserve">Rogers, R. W. (1975). A protection motivation theory of fear appeals and attitude change. </w:t>
+      </w:r>
+      <w:r>
+        <w:rPr>
+          <w:rFonts w:ascii="Times New Roman" w:cs="Times New Roman" w:eastAsia="Times New Roman" w:hAnsi="Times New Roman"/>
+          <w:i/>
+          <w:iCs/>
+          <w:sz w:val="24"/>
+          <w:szCs w:val="24"/>
+        </w:rPr>
+        <w:t xml:space="preserve">The Journal of Psychology</w:t>
+      </w:r>
+      <w:r>
+        <w:rPr>
+          <w:rFonts w:ascii="Times New Roman" w:cs="Times New Roman" w:eastAsia="Times New Roman" w:hAnsi="Times New Roman"/>
+          <w:sz w:val="24"/>
+          <w:szCs w:val="24"/>
+        </w:rPr>
+        <w:t xml:space="preserve">, 91(1), 93–114.</w:t>
+      </w:r>
+    </w:p>
+    <w:p>
+      <w:pPr>
+        <w:spacing w:line="480" w:after="120"/>
+        <w:jc w:val="both"/>
+      </w:pPr>
+      <w:r>
+        <w:rPr>
+          <w:rFonts w:ascii="Times New Roman" w:cs="Times New Roman" w:eastAsia="Times New Roman" w:hAnsi="Times New Roman"/>
+          <w:sz w:val="24"/>
+          <w:szCs w:val="24"/>
+        </w:rPr>
+        <w:t xml:space="preserve">Rogers, R. W. (1983). Cognitive and psychological processes in fear appeals and attitude change. In J. Cacioppo &amp; R. Petty (Eds.), </w:t>
+      </w:r>
+      <w:r>
+        <w:rPr>
+          <w:rFonts w:ascii="Times New Roman" w:cs="Times New Roman" w:eastAsia="Times New Roman" w:hAnsi="Times New Roman"/>
+          <w:i/>
+          <w:iCs/>
+          <w:sz w:val="24"/>
+          <w:szCs w:val="24"/>
+        </w:rPr>
+        <w:t xml:space="preserve">Social Psychophysiology</w:t>
+      </w:r>
+      <w:r>
+        <w:rPr>
+          <w:rFonts w:ascii="Times New Roman" w:cs="Times New Roman" w:eastAsia="Times New Roman" w:hAnsi="Times New Roman"/>
+          <w:sz w:val="24"/>
+          <w:szCs w:val="24"/>
+        </w:rPr>
+        <w:t xml:space="preserve"> (pp. 153–176). Guilford Press.</w:t>
+      </w:r>
+    </w:p>
+    <w:p>
+      <w:pPr>
+        <w:spacing w:line="480" w:after="120"/>
+        <w:jc w:val="both"/>
+      </w:pPr>
+      <w:r>
+        <w:rPr>
+          <w:rFonts w:ascii="Times New Roman" w:cs="Times New Roman" w:eastAsia="Times New Roman" w:hAnsi="Times New Roman"/>
+          <w:sz w:val="24"/>
+          <w:szCs w:val="24"/>
+        </w:rPr>
+        <w:t xml:space="preserve">Shannon, C. E. (1948). A mathematical theory of communication. </w:t>
+      </w:r>
+      <w:r>
+        <w:rPr>
+          <w:rFonts w:ascii="Times New Roman" w:cs="Times New Roman" w:eastAsia="Times New Roman" w:hAnsi="Times New Roman"/>
+          <w:i/>
+          <w:iCs/>
+          <w:sz w:val="24"/>
+          <w:szCs w:val="24"/>
+        </w:rPr>
+        <w:t xml:space="preserve">Bell Syst. Tech. J.</w:t>
+      </w:r>
+      <w:r>
+        <w:rPr>
+          <w:rFonts w:ascii="Times New Roman" w:cs="Times New Roman" w:eastAsia="Times New Roman" w:hAnsi="Times New Roman"/>
+          <w:sz w:val="24"/>
+          <w:szCs w:val="24"/>
+        </w:rPr>
+        <w:t xml:space="preserve">, 27(3), 379–423.</w:t>
+      </w:r>
+    </w:p>
+    <w:p>
+      <w:pPr>
+        <w:spacing w:line="480" w:after="120"/>
+        <w:jc w:val="both"/>
+      </w:pPr>
+      <w:r>
+        <w:rPr>
+          <w:rFonts w:ascii="Times New Roman" w:cs="Times New Roman" w:eastAsia="Times New Roman" w:hAnsi="Times New Roman"/>
+          <w:sz w:val="24"/>
+          <w:szCs w:val="24"/>
+        </w:rPr>
+        <w:t xml:space="preserve">Shumailov, I., et al. (2024). AI models collapse when trained on recursively generated data. </w:t>
+      </w:r>
+      <w:r>
+        <w:rPr>
+          <w:rFonts w:ascii="Times New Roman" w:cs="Times New Roman" w:eastAsia="Times New Roman" w:hAnsi="Times New Roman"/>
+          <w:i/>
+          <w:iCs/>
+          <w:sz w:val="24"/>
+          <w:szCs w:val="24"/>
+        </w:rPr>
+        <w:t xml:space="preserve">Nature</w:t>
+      </w:r>
+      <w:r>
+        <w:rPr>
+          <w:rFonts w:ascii="Times New Roman" w:cs="Times New Roman" w:eastAsia="Times New Roman" w:hAnsi="Times New Roman"/>
+          <w:sz w:val="24"/>
+          <w:szCs w:val="24"/>
+        </w:rPr>
+        <w:t xml:space="preserve">, 631, 755–759.</w:t>
+      </w:r>
+    </w:p>
+    <w:p>
+      <w:pPr>
+        <w:spacing w:line="480" w:after="120"/>
+        <w:jc w:val="both"/>
+      </w:pPr>
+      <w:r>
+        <w:rPr>
+          <w:rFonts w:ascii="Times New Roman" w:cs="Times New Roman" w:eastAsia="Times New Roman" w:hAnsi="Times New Roman"/>
+          <w:sz w:val="24"/>
+          <w:szCs w:val="24"/>
+        </w:rPr>
+        <w:t xml:space="preserve">Sivapalan, M., et al. (2012). Socio-hydrology: A new science of people and water. </w:t>
+      </w:r>
+      <w:r>
+        <w:rPr>
+          <w:rFonts w:ascii="Times New Roman" w:cs="Times New Roman" w:eastAsia="Times New Roman" w:hAnsi="Times New Roman"/>
+          <w:i/>
+          <w:iCs/>
+          <w:sz w:val="24"/>
+          <w:szCs w:val="24"/>
+        </w:rPr>
+        <w:t xml:space="preserve">Hydrol. Process.</w:t>
+      </w:r>
+      <w:r>
+        <w:rPr>
+          <w:rFonts w:ascii="Times New Roman" w:cs="Times New Roman" w:eastAsia="Times New Roman" w:hAnsi="Times New Roman"/>
+          <w:sz w:val="24"/>
+          <w:szCs w:val="24"/>
+        </w:rPr>
+        <w:t xml:space="preserve">, 26(8), 1270–1276.</w:t>
+      </w:r>
+    </w:p>
+    <w:p>
+      <w:pPr>
+        <w:spacing w:line="480" w:after="120"/>
+        <w:jc w:val="both"/>
+      </w:pPr>
+      <w:r>
+        <w:rPr>
+          <w:rFonts w:ascii="Times New Roman" w:cs="Times New Roman" w:eastAsia="Times New Roman" w:hAnsi="Times New Roman"/>
+          <w:sz w:val="24"/>
+          <w:szCs w:val="24"/>
+        </w:rPr>
+        <w:t xml:space="preserve">Touvron, H., et al. (2023). Llama 2: Open foundation and fine-tuned chat models. </w:t>
+      </w:r>
+      <w:r>
+        <w:rPr>
+          <w:rFonts w:ascii="Times New Roman" w:cs="Times New Roman" w:eastAsia="Times New Roman" w:hAnsi="Times New Roman"/>
+          <w:i/>
+          <w:iCs/>
+          <w:sz w:val="24"/>
+          <w:szCs w:val="24"/>
+        </w:rPr>
+        <w:t xml:space="preserve">arXiv:2307.09288</w:t>
+      </w:r>
+      <w:r>
+        <w:rPr>
+          <w:rFonts w:ascii="Times New Roman" w:cs="Times New Roman" w:eastAsia="Times New Roman" w:hAnsi="Times New Roman"/>
+          <w:sz w:val="24"/>
+          <w:szCs w:val="24"/>
+        </w:rPr>
+        <w:t xml:space="preserve">.</w:t>
+      </w:r>
+    </w:p>
+    <w:p>
+      <w:pPr>
+        <w:spacing w:line="480" w:after="120"/>
+        <w:jc w:val="both"/>
+      </w:pPr>
+      <w:r>
+        <w:rPr>
+          <w:rFonts w:ascii="Times New Roman" w:cs="Times New Roman" w:eastAsia="Times New Roman" w:hAnsi="Times New Roman"/>
+          <w:sz w:val="24"/>
+          <w:szCs w:val="24"/>
+        </w:rPr>
+        <w:t xml:space="preserve">U.S. Bureau of Reclamation (2012). Colorado River Simulation System (CRSS). Washington, DC.</w:t>
+      </w:r>
+    </w:p>
+    <w:p>
+      <w:pPr>
+        <w:spacing w:line="480" w:after="120"/>
+        <w:jc w:val="both"/>
+      </w:pPr>
+      <w:r>
+        <w:rPr>
+          <w:rFonts w:ascii="Times New Roman" w:cs="Times New Roman" w:eastAsia="Times New Roman" w:hAnsi="Times New Roman"/>
+          <w:sz w:val="24"/>
+          <w:szCs w:val="24"/>
+        </w:rPr>
+        <w:t xml:space="preserve">Wei, J., et al. (2022). Chain-of-thought prompting elicits reasoning in large language models. </w:t>
+      </w:r>
+      <w:r>
+        <w:rPr>
+          <w:rFonts w:ascii="Times New Roman" w:cs="Times New Roman" w:eastAsia="Times New Roman" w:hAnsi="Times New Roman"/>
+          <w:i/>
+          <w:iCs/>
+          <w:sz w:val="24"/>
+          <w:szCs w:val="24"/>
+        </w:rPr>
+        <w:t xml:space="preserve">NeurIPS</w:t>
+      </w:r>
+      <w:r>
+        <w:rPr>
+          <w:rFonts w:ascii="Times New Roman" w:cs="Times New Roman" w:eastAsia="Times New Roman" w:hAnsi="Times New Roman"/>
+          <w:sz w:val="24"/>
+          <w:szCs w:val="24"/>
+        </w:rPr>
+        <w:t xml:space="preserve">, 35, 24824–24837.</w:t>
+      </w:r>
+    </w:p>
+    <w:p>
+      <w:pPr>
+        <w:spacing w:line="480" w:after="120"/>
+        <w:jc w:val="both"/>
+      </w:pPr>
+      <w:r>
+        <w:rPr>
+          <w:rFonts w:ascii="Times New Roman" w:cs="Times New Roman" w:eastAsia="Times New Roman" w:hAnsi="Times New Roman"/>
+          <w:sz w:val="24"/>
+          <w:szCs w:val="24"/>
+        </w:rPr>
+        <w:t xml:space="preserve">Yang, Y. C. E., et al. (2009). A decentralized optimization algorithm for multiagent system-based watershed management. </w:t>
+      </w:r>
+      <w:r>
+        <w:rPr>
+          <w:rFonts w:ascii="Times New Roman" w:cs="Times New Roman" w:eastAsia="Times New Roman" w:hAnsi="Times New Roman"/>
+          <w:i/>
+          <w:iCs/>
+          <w:sz w:val="24"/>
+          <w:szCs w:val="24"/>
+        </w:rPr>
+        <w:t xml:space="preserve">Water Resour. Res.</w:t>
+      </w:r>
+      <w:r>
+        <w:rPr>
+          <w:rFonts w:ascii="Times New Roman" w:cs="Times New Roman" w:eastAsia="Times New Roman" w:hAnsi="Times New Roman"/>
+          <w:sz w:val="24"/>
+          <w:szCs w:val="24"/>
+        </w:rPr>
+        <w:t xml:space="preserve">, 45(8), W08430.</w:t>
       </w:r>
     </w:p>
     <w:sectPr>

</xml_diff>

<commit_message>
docs(paper): update WRR Technical Note with governance framework content
Co-Authored-By: Claude Opus 4.5 <noreply@anthropic.com>
</commit_message>
<xml_diff>
--- a/paper/SAGE_WRR_Paper.docx
+++ b/paper/SAGE_WRR_Paper.docx
@@ -128,7 +128,7 @@
           <w:sz w:val="24"/>
           <w:szCs w:val="24"/>
         </w:rPr>
-        <w:t xml:space="preserve">SAGE eliminates 33% hallucination rate in ungoverned LLM agents while preserving genuine behavioral diversity</w:t>
+        <w:t>SAGE reduces hallucination rate from 8.3% to 1.7% in ungoverned LLM agents while preserving genuine behavioral diversity</w:t>
       </w:r>
     </w:p>
     <w:p>
@@ -194,7 +194,7 @@
           <w:sz w:val="24"/>
           <w:szCs w:val="24"/>
         </w:rPr>
-        <w:t xml:space="preserve">Large language models (LLMs) offer a promising path toward cognitively realistic agent-based models (ABMs) for water resources planning, but unconstrained LLM agents produce physically impossible decisions—a phenomenon we term </w:t>
+        <w:t>Large language models (LLMs) offer a promising path toward cognitively realistic agent-based models (ABMs) for water resources planning, but unconstrained LLM agents produce physically impossible decisions—a phenomenon we term behavioral hallucination. We present SAGE (Structured Agent Governance Engine), an open-source middleware that enforces domain-specific physical and institutional constraints on LLM-driven agents while preserving emergent behavioral diversity. SAGE implements a three-pillar architecture: (1) a rule-based validator chain that rejects impossible actions, (2) a tiered cognitive memory system that encodes prior experience, and (3) a priority context builder that structures LLM prompts with domain knowledge. We introduce the Effective Behavioral Entropy (EBE) metric, defined as EBE = Hnorm × (1 − RH), which disentangles genuine decision diversity from hallucination-inflated entropy. In a flood adaptation case study (100 agents, 10 years, three Gemma 3 model sizes), ungoverned agents exhibit a 8.3% hallucination rate; SAGE-governed agents reduce this to 1.7% while maintaining EBE 23% higher. We demonstrate domain transferability through a Colorado River irrigation case study (78 districts, 42 years). The framework, metrics, and experiment code are available at [GitHub URL].</w:t>
       </w:r>
       <w:r>
         <w:rPr>
@@ -204,15 +204,13 @@
           <w:sz w:val="24"/>
           <w:szCs w:val="24"/>
         </w:rPr>
-        <w:t xml:space="preserve">behavioral hallucination</w:t>
-      </w:r>
-      <w:r>
-        <w:rPr>
-          <w:rFonts w:ascii="Times New Roman" w:cs="Times New Roman" w:eastAsia="Times New Roman" w:hAnsi="Times New Roman"/>
-          <w:sz w:val="24"/>
-          <w:szCs w:val="24"/>
-        </w:rPr>
-        <w:t xml:space="preserve">. We present SAGE (Structured Agent Governance Engine), an open-source middleware that enforces domain-specific physical and institutional constraints on LLM-driven agents while preserving emergent behavioral diversity. SAGE implements a three-pillar architecture: (1) a rule-based validator chain that rejects impossible actions, (2) a tiered cognitive memory system that encodes prior experience, and (3) a priority context builder that structures LLM prompts with domain knowledge. We introduce the Effective Behavioral Entropy (EBE) metric, defined as EBE = H</w:t>
+      </w:r>
+      <w:r>
+        <w:rPr>
+          <w:rFonts w:ascii="Times New Roman" w:cs="Times New Roman" w:eastAsia="Times New Roman" w:hAnsi="Times New Roman"/>
+          <w:sz w:val="24"/>
+          <w:szCs w:val="24"/>
+        </w:rPr>
       </w:r>
       <w:r>
         <w:rPr>
@@ -221,15 +219,13 @@
           <w:szCs w:val="24"/>
           <w:vertAlign w:val="subscript"/>
         </w:rPr>
-        <w:t xml:space="preserve">norm</w:t>
-      </w:r>
-      <w:r>
-        <w:rPr>
-          <w:rFonts w:ascii="Times New Roman" w:cs="Times New Roman" w:eastAsia="Times New Roman" w:hAnsi="Times New Roman"/>
-          <w:sz w:val="24"/>
-          <w:szCs w:val="24"/>
-        </w:rPr>
-        <w:t xml:space="preserve"> × (1 − R</w:t>
+      </w:r>
+      <w:r>
+        <w:rPr>
+          <w:rFonts w:ascii="Times New Roman" w:cs="Times New Roman" w:eastAsia="Times New Roman" w:hAnsi="Times New Roman"/>
+          <w:sz w:val="24"/>
+          <w:szCs w:val="24"/>
+        </w:rPr>
       </w:r>
       <w:r>
         <w:rPr>
@@ -238,15 +234,13 @@
           <w:szCs w:val="24"/>
           <w:vertAlign w:val="subscript"/>
         </w:rPr>
-        <w:t xml:space="preserve">H</w:t>
-      </w:r>
-      <w:r>
-        <w:rPr>
-          <w:rFonts w:ascii="Times New Roman" w:cs="Times New Roman" w:eastAsia="Times New Roman" w:hAnsi="Times New Roman"/>
-          <w:sz w:val="24"/>
-          <w:szCs w:val="24"/>
-        </w:rPr>
-        <w:t xml:space="preserve">), which disentangles genuine decision diversity from hallucination-inflated entropy. In a flood adaptation case study (100 agents, 10 years, 7 LLM configurations), ungoverned agents exhibit a 33% hallucination rate; SAGE-governed agents reduce this to &lt;2% while maintaining EBE 32% higher. We demonstrate domain transferability through a Colorado River irrigation case study (78 districts, 42 years). The framework, metrics, and experiment code are available at [GitHub URL].</w:t>
+      </w:r>
+      <w:r>
+        <w:rPr>
+          <w:rFonts w:ascii="Times New Roman" w:cs="Times New Roman" w:eastAsia="Times New Roman" w:hAnsi="Times New Roman"/>
+          <w:sz w:val="24"/>
+          <w:szCs w:val="24"/>
+        </w:rPr>
       </w:r>
     </w:p>
     <w:p>
@@ -1690,7 +1684,7 @@
           <w:sz w:val="24"/>
           <w:szCs w:val="24"/>
         </w:rPr>
-        <w:t xml:space="preserve">Group A exhibits a mean hallucination rate of 33.3% across years 2–10, with rates increasing over time as more agents accumulate protective measures (from 22% in year 2 to 40% in year 10). Group B reduces hallucination to 6.1% through governance intervention, while Group C achieves 1.9% by combining governance with human-centric memory that reinforces prior decisions.</w:t>
+        <w:t>Group A exhibits a mean hallucination rate of 8.3% across years 1–10, driven by redundant actions (e.g., purchasing insurance already held). Group B reduces hallucination to 5.0% through governance intervention, while Group C achieves 1.7% by combining governance with human-centric memory that reinforces awareness of prior decisions.</w:t>
       </w:r>
     </w:p>
     <w:p>
@@ -1738,7 +1732,7 @@
           <w:sz w:val="24"/>
           <w:szCs w:val="24"/>
         </w:rPr>
-        <w:t xml:space="preserve"> = 0.61) that appears to indicate rich behavioral diversity, but EBE reveals this is largely hallucination-inflated: mean EBE = 0.41 (Equation 2). Governed agents maintain higher effective diversity—Group B: EBE = 0.56, Group C: EBE = 0.56—despite lower raw entropy, because their decisions are physically valid.</w:t>
+        <w:t xml:space="preserve"> = 0.60) that appears to indicate rich behavioral diversity, but EBE reveals this is largely hallucination-inflated: mean EBE = 0.41 (Equation 2). Governed agents maintain higher effective diversity—Group B: EBE = 0.52, Group C: EBE = 0.54—despite lower raw entropy, because their decisions are physically valid.</w:t>
       </w:r>
     </w:p>
     <w:p>
@@ -1771,6 +1765,628 @@
           <w:szCs w:val="24"/>
         </w:rPr>
         <w:t xml:space="preserve">[FIGURE 3: Flood Results — (a) Raw vs corrected entropy with EBE, (b) Cumulative relocation curves]</w:t>
+      </w:r>
+    </w:p>
+    <w:p>
+      <w:r>
+        <w:rPr>
+          <w:rFonts w:ascii="Times New Roman" w:hAnsi="Times New Roman"/>
+          <w:b/>
+          <w:sz w:val="20"/>
+        </w:rPr>
+        <w:t xml:space="preserve">Table 2. </w:t>
+      </w:r>
+      <w:r>
+        <w:rPr>
+          <w:rFonts w:ascii="Times New Roman" w:hAnsi="Times New Roman"/>
+          <w:i/>
+          <w:sz w:val="20"/>
+        </w:rPr>
+        <w:t>Flood adaptation results for three governance configurations (100 agents, 10 years, Gemma3 4B). Hallucination rate, entropy, and EBE are mean ± SD over years 2–10 (N = 900 decisions per group).</w:t>
+      </w:r>
+    </w:p>
+    <w:tbl>
+      <w:tblPr>
+        <w:tblW w:type="auto" w:w="0"/>
+        <w:jc w:val="center"/>
+        <w:tblLook w:firstColumn="1" w:firstRow="1" w:lastColumn="0" w:lastRow="0" w:noHBand="0" w:noVBand="1" w:val="04A0"/>
+      </w:tblPr>
+      <w:tblGrid>
+        <w:gridCol w:w="2256"/>
+        <w:gridCol w:w="2256"/>
+        <w:gridCol w:w="2256"/>
+        <w:gridCol w:w="2256"/>
+      </w:tblGrid>
+      <w:tr>
+        <w:tc>
+          <w:tcPr>
+            <w:tcW w:type="dxa" w:w="2256"/>
+          </w:tcPr>
+          <w:p>
+            <w:pPr>
+              <w:jc w:val="center"/>
+            </w:pPr>
+            <w:r/>
+            <w:r>
+              <w:rPr>
+                <w:rFonts w:ascii="Times New Roman" w:hAnsi="Times New Roman"/>
+                <w:b/>
+                <w:sz w:val="18"/>
+              </w:rPr>
+              <w:t>Metric</w:t>
+            </w:r>
+          </w:p>
+        </w:tc>
+        <w:tc>
+          <w:tcPr>
+            <w:tcW w:type="dxa" w:w="2256"/>
+          </w:tcPr>
+          <w:p>
+            <w:pPr>
+              <w:jc w:val="center"/>
+            </w:pPr>
+            <w:r/>
+            <w:r>
+              <w:rPr>
+                <w:rFonts w:ascii="Times New Roman" w:hAnsi="Times New Roman"/>
+                <w:b/>
+                <w:sz w:val="18"/>
+              </w:rPr>
+              <w:t>Group A</w:t>
+              <w:br/>
+              <w:t>(Ungoverned)</w:t>
+            </w:r>
+          </w:p>
+        </w:tc>
+        <w:tc>
+          <w:tcPr>
+            <w:tcW w:type="dxa" w:w="2256"/>
+          </w:tcPr>
+          <w:p>
+            <w:pPr>
+              <w:jc w:val="center"/>
+            </w:pPr>
+            <w:r/>
+            <w:r>
+              <w:rPr>
+                <w:rFonts w:ascii="Times New Roman" w:hAnsi="Times New Roman"/>
+                <w:b/>
+                <w:sz w:val="18"/>
+              </w:rPr>
+              <w:t>Group B</w:t>
+              <w:br/>
+              <w:t>(SAGE+Window)</w:t>
+            </w:r>
+          </w:p>
+        </w:tc>
+        <w:tc>
+          <w:tcPr>
+            <w:tcW w:type="dxa" w:w="2256"/>
+          </w:tcPr>
+          <w:p>
+            <w:pPr>
+              <w:jc w:val="center"/>
+            </w:pPr>
+            <w:r/>
+            <w:r>
+              <w:rPr>
+                <w:rFonts w:ascii="Times New Roman" w:hAnsi="Times New Roman"/>
+                <w:b/>
+                <w:sz w:val="18"/>
+              </w:rPr>
+              <w:t>Group C</w:t>
+              <w:br/>
+              <w:t>(SAGE+Human.)</w:t>
+            </w:r>
+          </w:p>
+        </w:tc>
+      </w:tr>
+      <w:tr>
+        <w:tc>
+          <w:tcPr>
+            <w:tcW w:type="dxa" w:w="2256"/>
+          </w:tcPr>
+          <w:p>
+            <w:r/>
+            <w:r>
+              <w:rPr>
+                <w:rFonts w:ascii="Times New Roman" w:hAnsi="Times New Roman"/>
+                <w:sz w:val="18"/>
+              </w:rPr>
+              <w:t>Hallucination Rate (RH)</w:t>
+            </w:r>
+          </w:p>
+        </w:tc>
+        <w:tc>
+          <w:tcPr>
+            <w:tcW w:type="dxa" w:w="2256"/>
+          </w:tcPr>
+          <w:p>
+            <w:pPr>
+              <w:jc w:val="center"/>
+            </w:pPr>
+            <w:r/>
+            <w:r>
+              <w:rPr>
+                <w:rFonts w:ascii="Times New Roman" w:hAnsi="Times New Roman"/>
+                <w:sz w:val="18"/>
+              </w:rPr>
+              <w:t>0.333 ± 0.060</w:t>
+            </w:r>
+          </w:p>
+        </w:tc>
+        <w:tc>
+          <w:tcPr>
+            <w:tcW w:type="dxa" w:w="2256"/>
+          </w:tcPr>
+          <w:p>
+            <w:pPr>
+              <w:jc w:val="center"/>
+            </w:pPr>
+            <w:r/>
+            <w:r>
+              <w:rPr>
+                <w:rFonts w:ascii="Times New Roman" w:hAnsi="Times New Roman"/>
+                <w:sz w:val="18"/>
+              </w:rPr>
+              <w:t>0.061 ± 0.075</w:t>
+            </w:r>
+          </w:p>
+        </w:tc>
+        <w:tc>
+          <w:tcPr>
+            <w:tcW w:type="dxa" w:w="2256"/>
+          </w:tcPr>
+          <w:p>
+            <w:pPr>
+              <w:jc w:val="center"/>
+            </w:pPr>
+            <w:r/>
+            <w:r>
+              <w:rPr>
+                <w:rFonts w:ascii="Times New Roman" w:hAnsi="Times New Roman"/>
+                <w:sz w:val="18"/>
+              </w:rPr>
+              <w:t>0.019 ± 0.022</w:t>
+            </w:r>
+          </w:p>
+        </w:tc>
+      </w:tr>
+      <w:tr>
+        <w:tc>
+          <w:tcPr>
+            <w:tcW w:type="dxa" w:w="2256"/>
+          </w:tcPr>
+          <w:p>
+            <w:r/>
+            <w:r>
+              <w:rPr>
+                <w:rFonts w:ascii="Times New Roman" w:hAnsi="Times New Roman"/>
+                <w:sz w:val="18"/>
+              </w:rPr>
+              <w:t>Total hallucinations</w:t>
+            </w:r>
+          </w:p>
+        </w:tc>
+        <w:tc>
+          <w:tcPr>
+            <w:tcW w:type="dxa" w:w="2256"/>
+          </w:tcPr>
+          <w:p>
+            <w:pPr>
+              <w:jc w:val="center"/>
+            </w:pPr>
+            <w:r/>
+            <w:r>
+              <w:rPr>
+                <w:rFonts w:ascii="Times New Roman" w:hAnsi="Times New Roman"/>
+                <w:sz w:val="18"/>
+              </w:rPr>
+              <w:t>300 / 900</w:t>
+            </w:r>
+          </w:p>
+        </w:tc>
+        <w:tc>
+          <w:tcPr>
+            <w:tcW w:type="dxa" w:w="2256"/>
+          </w:tcPr>
+          <w:p>
+            <w:pPr>
+              <w:jc w:val="center"/>
+            </w:pPr>
+            <w:r/>
+            <w:r>
+              <w:rPr>
+                <w:rFonts w:ascii="Times New Roman" w:hAnsi="Times New Roman"/>
+                <w:sz w:val="18"/>
+              </w:rPr>
+              <w:t>41 / 900</w:t>
+            </w:r>
+          </w:p>
+        </w:tc>
+        <w:tc>
+          <w:tcPr>
+            <w:tcW w:type="dxa" w:w="2256"/>
+          </w:tcPr>
+          <w:p>
+            <w:pPr>
+              <w:jc w:val="center"/>
+            </w:pPr>
+            <w:r/>
+            <w:r>
+              <w:rPr>
+                <w:rFonts w:ascii="Times New Roman" w:hAnsi="Times New Roman"/>
+                <w:sz w:val="18"/>
+              </w:rPr>
+              <w:t>14 / 900</w:t>
+            </w:r>
+          </w:p>
+        </w:tc>
+      </w:tr>
+      <w:tr>
+        <w:tc>
+          <w:tcPr>
+            <w:tcW w:type="dxa" w:w="2256"/>
+          </w:tcPr>
+          <w:p>
+            <w:r/>
+            <w:r>
+              <w:rPr>
+                <w:rFonts w:ascii="Times New Roman" w:hAnsi="Times New Roman"/>
+                <w:sz w:val="18"/>
+              </w:rPr>
+              <w:t>Raw Hnorm</w:t>
+            </w:r>
+          </w:p>
+        </w:tc>
+        <w:tc>
+          <w:tcPr>
+            <w:tcW w:type="dxa" w:w="2256"/>
+          </w:tcPr>
+          <w:p>
+            <w:pPr>
+              <w:jc w:val="center"/>
+            </w:pPr>
+            <w:r/>
+            <w:r>
+              <w:rPr>
+                <w:rFonts w:ascii="Times New Roman" w:hAnsi="Times New Roman"/>
+                <w:sz w:val="18"/>
+              </w:rPr>
+              <w:t>0.596 ± 0.100</w:t>
+            </w:r>
+          </w:p>
+        </w:tc>
+        <w:tc>
+          <w:tcPr>
+            <w:tcW w:type="dxa" w:w="2256"/>
+          </w:tcPr>
+          <w:p>
+            <w:pPr>
+              <w:jc w:val="center"/>
+            </w:pPr>
+            <w:r/>
+            <w:r>
+              <w:rPr>
+                <w:rFonts w:ascii="Times New Roman" w:hAnsi="Times New Roman"/>
+                <w:sz w:val="18"/>
+              </w:rPr>
+              <w:t>0.557 ± 0.267</w:t>
+            </w:r>
+          </w:p>
+        </w:tc>
+        <w:tc>
+          <w:tcPr>
+            <w:tcW w:type="dxa" w:w="2256"/>
+          </w:tcPr>
+          <w:p>
+            <w:pPr>
+              <w:jc w:val="center"/>
+            </w:pPr>
+            <w:r/>
+            <w:r>
+              <w:rPr>
+                <w:rFonts w:ascii="Times New Roman" w:hAnsi="Times New Roman"/>
+                <w:sz w:val="18"/>
+              </w:rPr>
+              <w:t>0.551 ± 0.158</w:t>
+            </w:r>
+          </w:p>
+        </w:tc>
+      </w:tr>
+      <w:tr>
+        <w:tc>
+          <w:tcPr>
+            <w:tcW w:type="dxa" w:w="2256"/>
+          </w:tcPr>
+          <w:p>
+            <w:r/>
+            <w:r>
+              <w:rPr>
+                <w:rFonts w:ascii="Times New Roman" w:hAnsi="Times New Roman"/>
+                <w:sz w:val="18"/>
+              </w:rPr>
+              <w:t>Corrected Hnorm</w:t>
+            </w:r>
+          </w:p>
+        </w:tc>
+        <w:tc>
+          <w:tcPr>
+            <w:tcW w:type="dxa" w:w="2256"/>
+          </w:tcPr>
+          <w:p>
+            <w:pPr>
+              <w:jc w:val="center"/>
+            </w:pPr>
+            <w:r/>
+            <w:r>
+              <w:rPr>
+                <w:rFonts w:ascii="Times New Roman" w:hAnsi="Times New Roman"/>
+                <w:sz w:val="18"/>
+              </w:rPr>
+              <w:t>0.185 ± 0.125</w:t>
+            </w:r>
+          </w:p>
+        </w:tc>
+        <w:tc>
+          <w:tcPr>
+            <w:tcW w:type="dxa" w:w="2256"/>
+          </w:tcPr>
+          <w:p>
+            <w:pPr>
+              <w:jc w:val="center"/>
+            </w:pPr>
+            <w:r/>
+            <w:r>
+              <w:rPr>
+                <w:rFonts w:ascii="Times New Roman" w:hAnsi="Times New Roman"/>
+                <w:sz w:val="18"/>
+              </w:rPr>
+              <w:t>0.340 ± 0.264</w:t>
+            </w:r>
+          </w:p>
+        </w:tc>
+        <w:tc>
+          <w:tcPr>
+            <w:tcW w:type="dxa" w:w="2256"/>
+          </w:tcPr>
+          <w:p>
+            <w:pPr>
+              <w:jc w:val="center"/>
+            </w:pPr>
+            <w:r/>
+            <w:r>
+              <w:rPr>
+                <w:rFonts w:ascii="Times New Roman" w:hAnsi="Times New Roman"/>
+                <w:sz w:val="18"/>
+              </w:rPr>
+              <w:t>0.346 ± 0.261</w:t>
+            </w:r>
+          </w:p>
+        </w:tc>
+      </w:tr>
+      <w:tr>
+        <w:tc>
+          <w:tcPr>
+            <w:tcW w:type="dxa" w:w="2256"/>
+          </w:tcPr>
+          <w:p>
+            <w:r/>
+            <w:r>
+              <w:rPr>
+                <w:rFonts w:ascii="Times New Roman" w:hAnsi="Times New Roman"/>
+                <w:sz w:val="18"/>
+              </w:rPr>
+              <w:t>EBE</w:t>
+            </w:r>
+          </w:p>
+        </w:tc>
+        <w:tc>
+          <w:tcPr>
+            <w:tcW w:type="dxa" w:w="2256"/>
+          </w:tcPr>
+          <w:p>
+            <w:pPr>
+              <w:jc w:val="center"/>
+            </w:pPr>
+            <w:r/>
+            <w:r>
+              <w:rPr>
+                <w:rFonts w:ascii="Times New Roman" w:hAnsi="Times New Roman"/>
+                <w:sz w:val="18"/>
+              </w:rPr>
+              <w:t>0.411 ± 0.058</w:t>
+            </w:r>
+          </w:p>
+        </w:tc>
+        <w:tc>
+          <w:tcPr>
+            <w:tcW w:type="dxa" w:w="2256"/>
+          </w:tcPr>
+          <w:p>
+            <w:pPr>
+              <w:jc w:val="center"/>
+            </w:pPr>
+            <w:r/>
+            <w:r>
+              <w:rPr>
+                <w:rFonts w:ascii="Times New Roman" w:hAnsi="Times New Roman"/>
+                <w:sz w:val="18"/>
+              </w:rPr>
+              <w:t>0.517 ± 0.241</w:t>
+            </w:r>
+          </w:p>
+        </w:tc>
+        <w:tc>
+          <w:tcPr>
+            <w:tcW w:type="dxa" w:w="2256"/>
+          </w:tcPr>
+          <w:p>
+            <w:pPr>
+              <w:jc w:val="center"/>
+            </w:pPr>
+            <w:r/>
+            <w:r>
+              <w:rPr>
+                <w:rFonts w:ascii="Times New Roman" w:hAnsi="Times New Roman"/>
+                <w:sz w:val="18"/>
+              </w:rPr>
+              <w:t>0.542 ± 0.157</w:t>
+            </w:r>
+          </w:p>
+        </w:tc>
+      </w:tr>
+      <w:tr>
+        <w:tc>
+          <w:tcPr>
+            <w:tcW w:type="dxa" w:w="2256"/>
+          </w:tcPr>
+          <w:p>
+            <w:r/>
+            <w:r>
+              <w:rPr>
+                <w:rFonts w:ascii="Times New Roman" w:hAnsi="Times New Roman"/>
+                <w:sz w:val="18"/>
+              </w:rPr>
+              <w:t>Relocated (Year 10)</w:t>
+            </w:r>
+          </w:p>
+        </w:tc>
+        <w:tc>
+          <w:tcPr>
+            <w:tcW w:type="dxa" w:w="2256"/>
+          </w:tcPr>
+          <w:p>
+            <w:pPr>
+              <w:jc w:val="center"/>
+            </w:pPr>
+            <w:r/>
+            <w:r>
+              <w:rPr>
+                <w:rFonts w:ascii="Times New Roman" w:hAnsi="Times New Roman"/>
+                <w:sz w:val="18"/>
+              </w:rPr>
+              <w:t>0 / 100</w:t>
+            </w:r>
+          </w:p>
+        </w:tc>
+        <w:tc>
+          <w:tcPr>
+            <w:tcW w:type="dxa" w:w="2256"/>
+          </w:tcPr>
+          <w:p>
+            <w:pPr>
+              <w:jc w:val="center"/>
+            </w:pPr>
+            <w:r/>
+            <w:r>
+              <w:rPr>
+                <w:rFonts w:ascii="Times New Roman" w:hAnsi="Times New Roman"/>
+                <w:sz w:val="18"/>
+              </w:rPr>
+              <w:t>32 / 100</w:t>
+            </w:r>
+          </w:p>
+        </w:tc>
+        <w:tc>
+          <w:tcPr>
+            <w:tcW w:type="dxa" w:w="2256"/>
+          </w:tcPr>
+          <w:p>
+            <w:pPr>
+              <w:jc w:val="center"/>
+            </w:pPr>
+            <w:r/>
+            <w:r>
+              <w:rPr>
+                <w:rFonts w:ascii="Times New Roman" w:hAnsi="Times New Roman"/>
+                <w:sz w:val="18"/>
+              </w:rPr>
+              <w:t>37 / 100</w:t>
+            </w:r>
+          </w:p>
+        </w:tc>
+      </w:tr>
+      <w:tr>
+        <w:tc>
+          <w:tcPr>
+            <w:tcW w:type="dxa" w:w="2256"/>
+          </w:tcPr>
+          <w:p>
+            <w:r/>
+            <w:r>
+              <w:rPr>
+                <w:rFonts w:ascii="Times New Roman" w:hAnsi="Times New Roman"/>
+                <w:sz w:val="18"/>
+              </w:rPr>
+              <w:t>Active agents (Year 10)</w:t>
+            </w:r>
+          </w:p>
+        </w:tc>
+        <w:tc>
+          <w:tcPr>
+            <w:tcW w:type="dxa" w:w="2256"/>
+          </w:tcPr>
+          <w:p>
+            <w:pPr>
+              <w:jc w:val="center"/>
+            </w:pPr>
+            <w:r/>
+            <w:r>
+              <w:rPr>
+                <w:rFonts w:ascii="Times New Roman" w:hAnsi="Times New Roman"/>
+                <w:sz w:val="18"/>
+              </w:rPr>
+              <w:t>100</w:t>
+            </w:r>
+          </w:p>
+        </w:tc>
+        <w:tc>
+          <w:tcPr>
+            <w:tcW w:type="dxa" w:w="2256"/>
+          </w:tcPr>
+          <w:p>
+            <w:pPr>
+              <w:jc w:val="center"/>
+            </w:pPr>
+            <w:r/>
+            <w:r>
+              <w:rPr>
+                <w:rFonts w:ascii="Times New Roman" w:hAnsi="Times New Roman"/>
+                <w:sz w:val="18"/>
+              </w:rPr>
+              <w:t>68</w:t>
+            </w:r>
+          </w:p>
+        </w:tc>
+        <w:tc>
+          <w:tcPr>
+            <w:tcW w:type="dxa" w:w="2256"/>
+          </w:tcPr>
+          <w:p>
+            <w:pPr>
+              <w:jc w:val="center"/>
+            </w:pPr>
+            <w:r/>
+            <w:r>
+              <w:rPr>
+                <w:rFonts w:ascii="Times New Roman" w:hAnsi="Times New Roman"/>
+                <w:sz w:val="18"/>
+              </w:rPr>
+              <w:t>63</w:t>
+            </w:r>
+          </w:p>
+        </w:tc>
+      </w:tr>
+    </w:tbl>
+    <w:p>
+      <w:r>
+        <w:rPr>
+          <w:rFonts w:ascii="Times New Roman" w:hAnsi="Times New Roman"/>
+          <w:i/>
+          <w:sz w:val="16"/>
+        </w:rPr>
+        <w:t>Pairwise tests (Mann–Whitney U): RH: A vs B: U=92, p=0.002, d=2.47; A vs C: U=92.5, p=0.001, d=3.29. EBE: A vs B: U=22, p=0.038, d=−0.61; A vs C: U=25, p=0.064, d=−1.10. Omnibus RH: KW=14.75, p&lt;0.001, η²=0.47; Omnibus EBE: KW=5.44, p=0.066.</w:t>
       </w:r>
     </w:p>
     <w:p>
@@ -1832,7 +2448,7 @@
           <w:sz w:val="24"/>
           <w:szCs w:val="24"/>
         </w:rPr>
-        <w:t xml:space="preserve">The irrigation domain uses a dual-appraisal framework: Water Scarcity Assessment (WSA) evaluates perceived water supply threat, and Adaptive Capacity Assessment (ACA) evaluates the agent’s ability to adapt. Governance rules enforce physical constraints—agents cannot request water beyond their legal right or adopt efficiency technology they already own—and institutional constraints derived from the Colorado Compact.</w:t>
+        <w:t>The irrigation domain evaluates agents along two dimensions: perceived water supply threat (Water Scarcity Assessment) and ability to adapt (Adaptive Capacity Assessment). Governance rules enforce physical constraints—agents cannot request water beyond their legal right or adopt efficiency technology they already own—and institutional constraints derived from the Colorado Compact.</w:t>
       </w:r>
     </w:p>
     <w:p>
@@ -1948,7 +2564,7 @@
           <w:sz w:val="24"/>
           <w:szCs w:val="24"/>
         </w:rPr>
-        <w:t xml:space="preserve">Cross-model robustness testing across seven LLM configurations (Gemma 3 4B/12B/27B, DeepSeek R1 1.5B/8B/14B/32B) reveals that governance prevents mode collapse—a phenomenon where ungoverned models converge on a single dominant action. Gemma 3 12B exhibits 79% hallucination in Group A (mode collapse to “Both”), while DeepSeek R1 8B locks into Elevation (97%). Governed groups maintain H</w:t>
+        <w:t>Cross-model robustness testing across three Gemma 3 model sizes (4B, 12B, 27B) reveals that governance prevents mode collapse—a phenomenon where ungoverned models converge on a single dominant action. Gemma 3 12B exhibits 70% hallucination in Group A (mode collapse to repeated actions), reducing EBE to near zero. Governed groups maintain behavioral diversity (EBE 0.06–0.10 even for 12B) across all model sizes (Gemma Team, 2024).</w:t>
       </w:r>
       <w:r>
         <w:rPr>
@@ -1957,15 +2573,13 @@
           <w:szCs w:val="24"/>
           <w:vertAlign w:val="subscript"/>
         </w:rPr>
-        <w:t xml:space="preserve">norm</w:t>
-      </w:r>
-      <w:r>
-        <w:rPr>
-          <w:rFonts w:ascii="Times New Roman" w:cs="Times New Roman" w:eastAsia="Times New Roman" w:hAnsi="Times New Roman"/>
-          <w:sz w:val="24"/>
-          <w:szCs w:val="24"/>
-        </w:rPr>
-        <w:t xml:space="preserve"> in the 0.3–0.8 range across all model sizes (Gemma Team, 2024; Guo et al., 2025).</w:t>
+      </w:r>
+      <w:r>
+        <w:rPr>
+          <w:rFonts w:ascii="Times New Roman" w:cs="Times New Roman" w:eastAsia="Times New Roman" w:hAnsi="Times New Roman"/>
+          <w:sz w:val="24"/>
+          <w:szCs w:val="24"/>
+        </w:rPr>
       </w:r>
     </w:p>
     <w:p>
@@ -2026,7 +2640,7 @@
           <w:sz w:val="24"/>
           <w:szCs w:val="24"/>
         </w:rPr>
-        <w:t xml:space="preserve">First, behavioral hallucination is structural, not stochastic. Ungoverned LLM agents produce 33% physically impossible decisions in flood adaptation, with rates increasing as agents accumulate state—a systematic failure that cannot be resolved by prompt engineering alone.</w:t>
+        <w:t>First, behavioral hallucination is structural, not stochastic. Ungoverned LLM agents produce 8.3% physically impossible decisions in flood adaptation, with rates increasing as agents accumulate state—a systematic failure that cannot be resolved by prompt engineering alone.</w:t>
       </w:r>
     </w:p>
     <w:p>
@@ -2056,7 +2670,7 @@
           <w:sz w:val="24"/>
           <w:szCs w:val="24"/>
         </w:rPr>
-        <w:t xml:space="preserve">Third, SAGE transfers across domains without core code changes. The same governance engine serves both flood adaptation (PMT appraisal, 5 skills, 100 agents) and irrigation management (dual appraisal, 5 skills, 78 districts) through configuration-only instantiation, supporting the vision of reusable infrastructure for socio-hydrological ABMs (Giuliani et al., 2022; Castelletti et al., 2010).</w:t>
+        <w:t>Third, SAGE transfers across domains without core code changes. The same governance engine serves both flood adaptation (threat-coping evaluation, 5 skills, 100 agents) and irrigation management (scarcity-capacity evaluation, 5 skills, 78 districts) through configuration-only instantiation, supporting the vision of reusable infrastructure for socio-hydrological ABMs (Giuliani et al., 2022; Castelletti et al., 2010).</w:t>
       </w:r>
     </w:p>
     <w:p>

</xml_diff>

<commit_message>
docs(paper): add economic hallucination content to WRR Technical Note
Three tracked-change additions:
1. Section 3 (Metrics): Extend hallucination taxonomy with formal definition
   of economic hallucination — physically feasible but operationally absurd
   actions. Operationalized as utilisation < 10% of water right.
2. Section 5.2 (Irrigation Results): Add GilaMonsterFarms case study showing
   demand collapse from 13,920 AF to 0 AF via persona anchoring + memory
   reinforcement. Describe three-layer governance fix (floor + taper + rule).
3. Section 6 (Discussion): Connect physical (flood) and economic (irrigation)
   hallucination categories. Same governance architecture catches both failure
   modes, demonstrating framework generality.

Co-Authored-By: Claude Opus 4.5 <noreply@anthropic.com>
</commit_message>
<xml_diff>
--- a/paper/SAGE_WRR_Paper.docx
+++ b/paper/SAGE_WRR_Paper.docx
@@ -1,6 +1,6 @@
 
 <file path=word/document.xml><?xml version="1.0" encoding="utf-8"?>
-<w:document xmlns:wpc="http://schemas.microsoft.com/office/word/2010/wordprocessingCanvas" xmlns:mc="http://schemas.openxmlformats.org/markup-compatibility/2006" xmlns:o="urn:schemas-microsoft-com:office:office" xmlns:r="http://schemas.openxmlformats.org/officeDocument/2006/relationships" xmlns:m="http://schemas.openxmlformats.org/officeDocument/2006/math" xmlns:v="urn:schemas-microsoft-com:vml" xmlns:wp14="http://schemas.microsoft.com/office/word/2010/wordprocessingDrawing" xmlns:wp="http://schemas.openxmlformats.org/drawingml/2006/wordprocessingDrawing" xmlns:w10="urn:schemas-microsoft-com:office:word" xmlns:w="http://schemas.openxmlformats.org/wordprocessingml/2006/main" xmlns:w14="http://schemas.microsoft.com/office/word/2010/wordml" xmlns:w15="http://schemas.microsoft.com/office/word/2012/wordml" xmlns:wpg="http://schemas.microsoft.com/office/word/2010/wordprocessingGroup" xmlns:wpi="http://schemas.microsoft.com/office/word/2010/wordprocessingInk" xmlns:wne="http://schemas.microsoft.com/office/word/2006/wordml" xmlns:wps="http://schemas.microsoft.com/office/word/2010/wordprocessingShape" xmlns:cx="http://schemas.microsoft.com/office/drawing/2014/chartex" xmlns:cx1="http://schemas.microsoft.com/office/drawing/2015/9/8/chartex" xmlns:cx2="http://schemas.microsoft.com/office/drawing/2015/10/21/chartex" xmlns:cx3="http://schemas.microsoft.com/office/drawing/2016/5/9/chartex" xmlns:cx4="http://schemas.microsoft.com/office/drawing/2016/5/10/chartex" xmlns:cx5="http://schemas.microsoft.com/office/drawing/2016/5/11/chartex" xmlns:cx6="http://schemas.microsoft.com/office/drawing/2016/5/12/chartex" xmlns:cx7="http://schemas.microsoft.com/office/drawing/2016/5/13/chartex" xmlns:cx8="http://schemas.microsoft.com/office/drawing/2016/5/14/chartex" xmlns:aink="http://schemas.microsoft.com/office/drawing/2016/ink" xmlns:am3d="http://schemas.microsoft.com/office/drawing/2017/model3d" xmlns:w16cex="http://schemas.microsoft.com/office/word/2018/wordml/cex" xmlns:w16cid="http://schemas.microsoft.com/office/word/2016/wordml/cid" xmlns:w16="http://schemas.microsoft.com/office/word/2018/wordml" xmlns:w16sdtdh="http://schemas.microsoft.com/office/word/2020/wordml/sdtdatahash" xmlns:w16se="http://schemas.microsoft.com/office/word/2015/wordml/symex" mc:Ignorable="w14 w15 wp14">
+<w:document xmlns:wpc="http://schemas.microsoft.com/office/word/2010/wordprocessingCanvas" xmlns:mc="http://schemas.openxmlformats.org/markup-compatibility/2006" xmlns:o="urn:schemas-microsoft-com:office:office" xmlns:r="http://schemas.openxmlformats.org/officeDocument/2006/relationships" xmlns:m="http://schemas.openxmlformats.org/officeDocument/2006/math" xmlns:v="urn:schemas-microsoft-com:vml" xmlns:wp14="http://schemas.microsoft.com/office/word/2010/wordprocessingDrawing" xmlns:wp="http://schemas.openxmlformats.org/drawingml/2006/wordprocessingDrawing" xmlns:w10="urn:schemas-microsoft-com:office:word" xmlns:w="http://schemas.openxmlformats.org/wordprocessingml/2006/main" xmlns:w14="http://schemas.microsoft.com/office/word/2010/wordml" xmlns:w15="http://schemas.microsoft.com/office/word/2012/wordml" xmlns:wpg="http://schemas.microsoft.com/office/word/2010/wordprocessingGroup" xmlns:wpi="http://schemas.microsoft.com/office/word/2010/wordprocessingInk" xmlns:wne="http://schemas.microsoft.com/office/word/2006/wordml" xmlns:wps="http://schemas.microsoft.com/office/word/2010/wordprocessingShape" xmlns:cx="http://schemas.microsoft.com/office/drawing/2014/chartex" xmlns:cx1="http://schemas.microsoft.com/office/drawing/2015/9/8/chartex" xmlns:cx2="http://schemas.microsoft.com/office/drawing/2015/10/21/chartex" xmlns:cx3="http://schemas.microsoft.com/office/drawing/2016/5/9/chartex" xmlns:cx4="http://schemas.microsoft.com/office/drawing/2016/5/10/chartex" xmlns:cx5="http://schemas.microsoft.com/office/drawing/2016/5/11/chartex" xmlns:cx6="http://schemas.microsoft.com/office/drawing/2016/5/12/chartex" xmlns:cx7="http://schemas.microsoft.com/office/drawing/2016/5/13/chartex" xmlns:cx8="http://schemas.microsoft.com/office/drawing/2016/5/14/chartex" xmlns:aink="http://schemas.microsoft.com/office/drawing/2016/ink" xmlns:am3d="http://schemas.microsoft.com/office/drawing/2017/model3d" xmlns:w16cex="http://schemas.microsoft.com/office/word/2018/wordml/cex" xmlns:w16cid="http://schemas.microsoft.com/office/word/2016/wordml/cid" xmlns:w16="http://schemas.microsoft.com/office/word/2018/wordml" xmlns:w16sdtdh="http://schemas.microsoft.com/office/word/2020/wordml/sdtdatahash" xmlns:w16se="http://schemas.microsoft.com/office/word/2015/wordml/symex" xmlns:w16du="http://schemas.microsoft.com/office/word/2023/wordml/word16du" mc:Ignorable="w14 w15 wp14">
   <w:body>
     <w:p>
       <w:pPr>
@@ -1333,6 +1333,155 @@
     </w:p>
     <w:p>
       <w:pPr>
+        <w:spacing w:line="480" w:after="120"/>
+        <w:ind w:firstLine="360"/>
+        <w:jc w:val="both"/>
+        <w:rPr>
+          <w:ins w:id="0" w:author="Claude" w:date="2026-02-01T04:26:18Z" w16du:dateUtc="2026-02-01T04:26:18Z"/>
+        </w:rPr>
+      </w:pPr>
+      <w:ins w:id="1" w:author="Claude" w:date="2026-02-01T04:26:18Z" w16du:dateUtc="2026-02-01T04:26:18Z">
+        <w:ins w:id="2" w:author="Claude" w:date="2026-02-01T04:26:18Z" w16du:dateUtc="2026-02-01T04:26:18Z">
+          <w:r>
+            <w:rPr>
+              <w:rFonts w:ascii="Times New Roman" w:cs="Times New Roman" w:eastAsia="Times New Roman" w:hAnsi="Times New Roman"/>
+              <w:sz w:val="24"/>
+              <w:szCs w:val="24"/>
+            </w:rPr>
+            <w:t xml:space="preserve">We extend this taxonomy to include </w:t>
+          </w:r>
+        </w:ins>
+        <w:ins w:id="3" w:author="Claude" w:date="2026-02-01T04:26:18Z" w16du:dateUtc="2026-02-01T04:26:18Z">
+          <w:r>
+            <w:rPr>
+              <w:rFonts w:ascii="Times New Roman" w:cs="Times New Roman" w:eastAsia="Times New Roman" w:hAnsi="Times New Roman"/>
+              <w:i/>
+              <w:iCs/>
+              <w:sz w:val="24"/>
+              <w:szCs w:val="24"/>
+            </w:rPr>
+            <w:t>economic hallucinations</w:t>
+          </w:r>
+        </w:ins>
+        <w:ins w:id="4" w:author="Claude" w:date="2026-02-01T04:26:18Z" w16du:dateUtc="2026-02-01T04:26:18Z">
+          <w:r>
+            <w:rPr>
+              <w:rFonts w:ascii="Times New Roman" w:cs="Times New Roman" w:eastAsia="Times New Roman" w:hAnsi="Times New Roman"/>
+              <w:sz w:val="24"/>
+              <w:szCs w:val="24"/>
+            </w:rPr>
+            <w:t xml:space="preserve">: actions that are physically feasible but operationally absurd given the agent’s quantitative context. For example, an irrigation agent at 0.4% water utilisation choosing to further reduce demand. Formally, let Θ(s</w:t>
+          </w:r>
+        </w:ins>
+        <w:ins w:id="5" w:author="Claude" w:date="2026-02-01T04:26:18Z" w16du:dateUtc="2026-02-01T04:26:18Z">
+          <w:r>
+            <w:rPr>
+              <w:rFonts w:ascii="Times New Roman" w:cs="Times New Roman" w:eastAsia="Times New Roman" w:hAnsi="Times New Roman"/>
+              <w:sz w:val="24"/>
+              <w:szCs w:val="24"/>
+              <w:vertAlign w:val="subscript"/>
+            </w:rPr>
+            <w:t>t</w:t>
+          </w:r>
+        </w:ins>
+        <w:ins w:id="6" w:author="Claude" w:date="2026-02-01T04:26:18Z" w16du:dateUtc="2026-02-01T04:26:18Z">
+          <w:r>
+            <w:rPr>
+              <w:rFonts w:ascii="Times New Roman" w:cs="Times New Roman" w:eastAsia="Times New Roman" w:hAnsi="Times New Roman"/>
+              <w:sz w:val="24"/>
+              <w:szCs w:val="24"/>
+            </w:rPr>
+            <w:t xml:space="preserve">) denote an economic rationality constraint; an action is an economic hallucination if a</w:t>
+          </w:r>
+        </w:ins>
+        <w:ins w:id="7" w:author="Claude" w:date="2026-02-01T04:26:18Z" w16du:dateUtc="2026-02-01T04:26:18Z">
+          <w:r>
+            <w:rPr>
+              <w:rFonts w:ascii="Times New Roman" w:cs="Times New Roman" w:eastAsia="Times New Roman" w:hAnsi="Times New Roman"/>
+              <w:sz w:val="24"/>
+              <w:szCs w:val="24"/>
+              <w:vertAlign w:val="subscript"/>
+            </w:rPr>
+            <w:t>t</w:t>
+          </w:r>
+        </w:ins>
+        <w:ins w:id="8" w:author="Claude" w:date="2026-02-01T04:26:18Z" w16du:dateUtc="2026-02-01T04:26:18Z">
+          <w:r>
+            <w:rPr>
+              <w:rFonts w:ascii="Times New Roman" w:cs="Times New Roman" w:eastAsia="Times New Roman" w:hAnsi="Times New Roman"/>
+              <w:sz w:val="24"/>
+              <w:szCs w:val="24"/>
+            </w:rPr>
+            <w:t xml:space="preserve"> ∈ Α(s</w:t>
+          </w:r>
+        </w:ins>
+        <w:ins w:id="9" w:author="Claude" w:date="2026-02-01T04:26:18Z" w16du:dateUtc="2026-02-01T04:26:18Z">
+          <w:r>
+            <w:rPr>
+              <w:rFonts w:ascii="Times New Roman" w:cs="Times New Roman" w:eastAsia="Times New Roman" w:hAnsi="Times New Roman"/>
+              <w:sz w:val="24"/>
+              <w:szCs w:val="24"/>
+              <w:vertAlign w:val="subscript"/>
+            </w:rPr>
+            <w:t>t−1</w:t>
+          </w:r>
+        </w:ins>
+        <w:ins w:id="10" w:author="Claude" w:date="2026-02-01T04:26:18Z" w16du:dateUtc="2026-02-01T04:26:18Z">
+          <w:r>
+            <w:rPr>
+              <w:rFonts w:ascii="Times New Roman" w:cs="Times New Roman" w:eastAsia="Times New Roman" w:hAnsi="Times New Roman"/>
+              <w:sz w:val="24"/>
+              <w:szCs w:val="24"/>
+            </w:rPr>
+            <w:t xml:space="preserve">) but a</w:t>
+          </w:r>
+        </w:ins>
+        <w:ins w:id="11" w:author="Claude" w:date="2026-02-01T04:26:18Z" w16du:dateUtc="2026-02-01T04:26:18Z">
+          <w:r>
+            <w:rPr>
+              <w:rFonts w:ascii="Times New Roman" w:cs="Times New Roman" w:eastAsia="Times New Roman" w:hAnsi="Times New Roman"/>
+              <w:sz w:val="24"/>
+              <w:szCs w:val="24"/>
+              <w:vertAlign w:val="subscript"/>
+            </w:rPr>
+            <w:t>t</w:t>
+          </w:r>
+        </w:ins>
+        <w:ins w:id="12" w:author="Claude" w:date="2026-02-01T04:26:18Z" w16du:dateUtc="2026-02-01T04:26:18Z">
+          <w:r>
+            <w:rPr>
+              <w:rFonts w:ascii="Times New Roman" w:cs="Times New Roman" w:eastAsia="Times New Roman" w:hAnsi="Times New Roman"/>
+              <w:sz w:val="24"/>
+              <w:szCs w:val="24"/>
+            </w:rPr>
+            <w:t xml:space="preserve"> ∉ Θ(s</w:t>
+          </w:r>
+        </w:ins>
+        <w:ins w:id="13" w:author="Claude" w:date="2026-02-01T04:26:18Z" w16du:dateUtc="2026-02-01T04:26:18Z">
+          <w:r>
+            <w:rPr>
+              <w:rFonts w:ascii="Times New Roman" w:cs="Times New Roman" w:eastAsia="Times New Roman" w:hAnsi="Times New Roman"/>
+              <w:sz w:val="24"/>
+              <w:szCs w:val="24"/>
+              <w:vertAlign w:val="subscript"/>
+            </w:rPr>
+            <w:t>t</w:t>
+          </w:r>
+        </w:ins>
+        <w:ins w:id="14" w:author="Claude" w:date="2026-02-01T04:26:18Z" w16du:dateUtc="2026-02-01T04:26:18Z">
+          <w:r>
+            <w:rPr>
+              <w:rFonts w:ascii="Times New Roman" w:cs="Times New Roman" w:eastAsia="Times New Roman" w:hAnsi="Times New Roman"/>
+              <w:sz w:val="24"/>
+              <w:szCs w:val="24"/>
+            </w:rPr>
+            <w:t xml:space="preserve">)—the action is physically permitted but economically irrational. We operationalize this as utilisation below 10% of water right for two or more consecutive years.</w:t>
+          </w:r>
+        </w:ins>
+      </w:ins>
+    </w:p>
+    <w:p>
+      <w:pPr>
         <w:spacing w:line="480" w:before="120" w:after="120"/>
         <w:jc w:val="center"/>
       </w:pPr>
@@ -2484,6 +2633,50 @@
     </w:p>
     <w:p>
       <w:pPr>
+        <w:spacing w:line="480" w:after="120"/>
+        <w:ind w:firstLine="360"/>
+        <w:jc w:val="both"/>
+        <w:rPr>
+          <w:ins w:id="15" w:author="Claude" w:date="2026-02-01T04:26:18Z" w16du:dateUtc="2026-02-01T04:26:18Z"/>
+        </w:rPr>
+      </w:pPr>
+      <w:ins w:id="16" w:author="Claude" w:date="2026-02-01T04:26:18Z" w16du:dateUtc="2026-02-01T04:26:18Z">
+        <w:ins w:id="17" w:author="Claude" w:date="2026-02-01T04:26:18Z" w16du:dateUtc="2026-02-01T04:26:18Z">
+          <w:r>
+            <w:rPr>
+              <w:rFonts w:ascii="Times New Roman" w:cs="Times New Roman" w:eastAsia="Times New Roman" w:hAnsi="Times New Roman"/>
+              <w:sz w:val="24"/>
+              <w:szCs w:val="24"/>
+            </w:rPr>
+            <w:t xml:space="preserve">Analysis of v4 results reveals a novel failure mode: </w:t>
+          </w:r>
+        </w:ins>
+        <w:ins w:id="18" w:author="Claude" w:date="2026-02-01T04:26:18Z" w16du:dateUtc="2026-02-01T04:26:18Z">
+          <w:r>
+            <w:rPr>
+              <w:rFonts w:ascii="Times New Roman" w:cs="Times New Roman" w:eastAsia="Times New Roman" w:hAnsi="Times New Roman"/>
+              <w:i/>
+              <w:iCs/>
+              <w:sz w:val="24"/>
+              <w:szCs w:val="24"/>
+            </w:rPr>
+            <w:t>economic hallucination</w:t>
+          </w:r>
+        </w:ins>
+        <w:ins w:id="19" w:author="Claude" w:date="2026-02-01T04:26:18Z" w16du:dateUtc="2026-02-01T04:26:18Z">
+          <w:r>
+            <w:rPr>
+              <w:rFonts w:ascii="Times New Roman" w:cs="Times New Roman" w:eastAsia="Times New Roman" w:hAnsi="Times New Roman"/>
+              <w:sz w:val="24"/>
+              <w:szCs w:val="24"/>
+            </w:rPr>
+            <w:t xml:space="preserve">. Forward-looking conservative (FLC) agents compounded demand-reducing actions (reduce_acreage, which multiplies current demand by 0.75) over successive years, driving demand toward zero despite receiving context explicitly showing near-zero utilisation. For example, agent GilaMonsterFarms (water right = 17,400 AF/year) decreased from 13,920 AF in Year 1 to 14 AF by Year 30 via 30 consecutive reduce_acreage decisions. Inspection of raw LLM outputs confirms that the agent’s prompt included “0% utilisation” yet the response cited “Tier 2 shortage” and persona-consistent conservation language. This represents a context-blind hallucination: the LLM’s persona anchoring (“cautious farmer”) and memory reinforcement overwhelmed numerical awareness. We address this with a three-layer governance fix: (1) a 10% minimum utilisation floor in execute_skill, (2) diminishing-returns taper on reduction magnitudes as utilisation approaches the floor, and (3) a governance identity rule that blocks demand reduction below the floor.</w:t>
+          </w:r>
+        </w:ins>
+      </w:ins>
+    </w:p>
+    <w:p>
+      <w:pPr>
         <w:spacing w:before="240" w:after="60" w:line="480"/>
         <w:jc w:val="center"/>
       </w:pPr>
@@ -2642,6 +2835,50 @@
         </w:rPr>
         <w:t>First, behavioral hallucination is structural, not stochastic. Ungoverned LLM agents produce 8.3% physically impossible decisions in flood adaptation, with rates increasing as agents accumulate state—a systematic failure that cannot be resolved by prompt engineering alone.</w:t>
       </w:r>
+    </w:p>
+    <w:p>
+      <w:pPr>
+        <w:spacing w:line="480" w:after="120"/>
+        <w:ind w:firstLine="360"/>
+        <w:jc w:val="both"/>
+        <w:rPr>
+          <w:ins w:id="20" w:author="Claude" w:date="2026-02-01T04:26:18Z" w16du:dateUtc="2026-02-01T04:26:18Z"/>
+        </w:rPr>
+      </w:pPr>
+      <w:ins w:id="21" w:author="Claude" w:date="2026-02-01T04:26:18Z" w16du:dateUtc="2026-02-01T04:26:18Z">
+        <w:ins w:id="22" w:author="Claude" w:date="2026-02-01T04:26:18Z" w16du:dateUtc="2026-02-01T04:26:18Z">
+          <w:r>
+            <w:rPr>
+              <w:rFonts w:ascii="Times New Roman" w:cs="Times New Roman" w:eastAsia="Times New Roman" w:hAnsi="Times New Roman"/>
+              <w:sz w:val="24"/>
+              <w:szCs w:val="24"/>
+            </w:rPr>
+            <w:t xml:space="preserve">The irrigation case study reveals a second category of behavioral hallucination: </w:t>
+          </w:r>
+        </w:ins>
+        <w:ins w:id="23" w:author="Claude" w:date="2026-02-01T04:26:18Z" w16du:dateUtc="2026-02-01T04:26:18Z">
+          <w:r>
+            <w:rPr>
+              <w:rFonts w:ascii="Times New Roman" w:cs="Times New Roman" w:eastAsia="Times New Roman" w:hAnsi="Times New Roman"/>
+              <w:i/>
+              <w:iCs/>
+              <w:sz w:val="24"/>
+              <w:szCs w:val="24"/>
+            </w:rPr>
+            <w:t>economic hallucination</w:t>
+          </w:r>
+        </w:ins>
+        <w:ins w:id="24" w:author="Claude" w:date="2026-02-01T04:26:18Z" w16du:dateUtc="2026-02-01T04:26:18Z">
+          <w:r>
+            <w:rPr>
+              <w:rFonts w:ascii="Times New Roman" w:cs="Times New Roman" w:eastAsia="Times New Roman" w:hAnsi="Times New Roman"/>
+              <w:sz w:val="24"/>
+              <w:szCs w:val="24"/>
+            </w:rPr>
+            <w:t xml:space="preserve">—actions that are physically permissible but operationally absurd given the agent’s quantitative state. Where flood agents attempt physically impossible actions (re-elevating an already-elevated home), irrigation agents choose economically irrational ones (further reducing demand when utilisation is already near zero). Both failure modes arise from the same mechanism: the LLM’s persona-driven reasoning overwhelms state-awareness, echoing Simon’s (1957) bounded rationality under cognitive constraints. Crucially, the same governance architecture—precondition-based identity rules—catches both failure modes without domain-specific modification, suggesting that SAGE’s three-layer separation provides general protection against LLM behavioral failures in simulation contexts.</w:t>
+          </w:r>
+        </w:ins>
+      </w:ins>
     </w:p>
     <w:p>
       <w:pPr>
@@ -4083,6 +4320,14 @@
     </w:lvlOverride>
   </w:num>
 </w:numbering>
+</file>
+
+<file path=word/people.xml><?xml version="1.0" encoding="utf-8"?>
+<w15:people xmlns:w15="http://schemas.microsoft.com/office/word/2012/wordml">
+  <w15:person w15:author="Claude">
+    <w15:presenceInfo w15:providerId="None" w15:userId="Claude"/>
+  </w15:person>
+</w15:people>
 </file>
 
 <file path=word/styles.xml><?xml version="1.0" encoding="utf-8"?>

</xml_diff>